<commit_message>
Updated formatting for pagination document which was a mess (no content change)
</commit_message>
<xml_diff>
--- a/docs/development/Sage300SDK_PaginationInCVIEW.docx
+++ b/docs/development/Sage300SDK_PaginationInCVIEW.docx
@@ -1,6 +1,6 @@
 
 <file path=word/document.xml><?xml version="1.0" encoding="utf-8"?>
-<w:document xmlns:wpc="http://schemas.microsoft.com/office/word/2010/wordprocessingCanvas" xmlns:cx="http://schemas.microsoft.com/office/drawing/2014/chartex" xmlns:cx1="http://schemas.microsoft.com/office/drawing/2015/9/8/chartex" xmlns:cx2="http://schemas.microsoft.com/office/drawing/2015/10/21/chartex" xmlns:cx3="http://schemas.microsoft.com/office/drawing/2016/5/9/chartex" xmlns:cx4="http://schemas.microsoft.com/office/drawing/2016/5/10/chartex" xmlns:cx5="http://schemas.microsoft.com/office/drawing/2016/5/11/chartex" xmlns:cx6="http://schemas.microsoft.com/office/drawing/2016/5/12/chartex" xmlns:cx7="http://schemas.microsoft.com/office/drawing/2016/5/13/chartex" xmlns:cx8="http://schemas.microsoft.com/office/drawing/2016/5/14/chartex" xmlns:mc="http://schemas.openxmlformats.org/markup-compatibility/2006" xmlns:o="urn:schemas-microsoft-com:office:office" xmlns:r="http://schemas.openxmlformats.org/officeDocument/2006/relationships" xmlns:m="http://schemas.openxmlformats.org/officeDocument/2006/math" xmlns:v="urn:schemas-microsoft-com:vml" xmlns:wp14="http://schemas.microsoft.com/office/word/2010/wordprocessingDrawing" xmlns:wp="http://schemas.openxmlformats.org/drawingml/2006/wordprocessingDrawing" xmlns:w10="urn:schemas-microsoft-com:office:word" xmlns:w="http://schemas.openxmlformats.org/wordprocessingml/2006/main" xmlns:w14="http://schemas.microsoft.com/office/word/2010/wordml" xmlns:w15="http://schemas.microsoft.com/office/word/2012/wordml" xmlns:w16se="http://schemas.microsoft.com/office/word/2015/wordml/symex" xmlns:wpg="http://schemas.microsoft.com/office/word/2010/wordprocessingGroup" xmlns:wpi="http://schemas.microsoft.com/office/word/2010/wordprocessingInk" xmlns:wne="http://schemas.microsoft.com/office/word/2006/wordml" xmlns:wps="http://schemas.microsoft.com/office/word/2010/wordprocessingShape" mc:Ignorable="w14 w15 w16se wp14">
+<w:document xmlns:wpc="http://schemas.microsoft.com/office/word/2010/wordprocessingCanvas" xmlns:cx="http://schemas.microsoft.com/office/drawing/2014/chartex" xmlns:cx1="http://schemas.microsoft.com/office/drawing/2015/9/8/chartex" xmlns:cx2="http://schemas.microsoft.com/office/drawing/2015/10/21/chartex" xmlns:cx3="http://schemas.microsoft.com/office/drawing/2016/5/9/chartex" xmlns:cx4="http://schemas.microsoft.com/office/drawing/2016/5/10/chartex" xmlns:cx5="http://schemas.microsoft.com/office/drawing/2016/5/11/chartex" xmlns:cx6="http://schemas.microsoft.com/office/drawing/2016/5/12/chartex" xmlns:cx7="http://schemas.microsoft.com/office/drawing/2016/5/13/chartex" xmlns:cx8="http://schemas.microsoft.com/office/drawing/2016/5/14/chartex" xmlns:mc="http://schemas.openxmlformats.org/markup-compatibility/2006" xmlns:aink="http://schemas.microsoft.com/office/drawing/2016/ink" xmlns:am3d="http://schemas.microsoft.com/office/drawing/2017/model3d" xmlns:o="urn:schemas-microsoft-com:office:office" xmlns:r="http://schemas.openxmlformats.org/officeDocument/2006/relationships" xmlns:m="http://schemas.openxmlformats.org/officeDocument/2006/math" xmlns:v="urn:schemas-microsoft-com:vml" xmlns:wp14="http://schemas.microsoft.com/office/word/2010/wordprocessingDrawing" xmlns:wp="http://schemas.openxmlformats.org/drawingml/2006/wordprocessingDrawing" xmlns:w10="urn:schemas-microsoft-com:office:word" xmlns:w="http://schemas.openxmlformats.org/wordprocessingml/2006/main" xmlns:w14="http://schemas.microsoft.com/office/word/2010/wordml" xmlns:w15="http://schemas.microsoft.com/office/word/2012/wordml" xmlns:w16cid="http://schemas.microsoft.com/office/word/2016/wordml/cid" xmlns:w16se="http://schemas.microsoft.com/office/word/2015/wordml/symex" xmlns:wpg="http://schemas.microsoft.com/office/word/2010/wordprocessingGroup" xmlns:wpi="http://schemas.microsoft.com/office/word/2010/wordprocessingInk" xmlns:wne="http://schemas.microsoft.com/office/word/2006/wordml" xmlns:wps="http://schemas.microsoft.com/office/word/2010/wordprocessingShape" mc:Ignorable="w14 w15 w16se w16cid wp14">
   <w:body>
     <w:p>
       <w:pPr>
@@ -104,7 +104,39 @@
           <w:sz w:val="20"/>
           <w:szCs w:val="20"/>
         </w:rPr>
-        <w:t>THE SOFTWARE IS PROVIDED “AS IS”, WITHOUT WARRANTY OF ANY KIND, EXPRESS OR IMPLIED, INCLUDING BUT NOT LIMITED TO THE WARRANTIES OF MERCHANTABILITY, FITNESS FOR A PARTICULAR PURPOSE AND NONINFRINGEMENT. IN NO EVENT SHALL THE AUTHORS OR COPYRIGHT HOLDERS BE LIABLE FOR ANY CLAIM, DAMAGES OR OTHER LIABILITY, WHETHER IN AN ACTION OF CONTRACT, TORT OR OTHERWISE, ARISING FROM, OUT OF OR IN CONNECTION WITH THE SOFTWARE OR THE USE OR OTHER DEALINGS IN THE SOFTWARE.</w:t>
+        <w:t xml:space="preserve">THE SOFTWARE IS PROVIDED “AS IS”, WITHOUT WARRANTY OF ANY KIND, EXPRESS OR IMPLIED, INCLUDING BUT NOT LIMITED TO THE WARRANTIES OF MERCHANTABILITY, FITNESS FOR A </w:t>
+      </w:r>
+      <w:proofErr w:type="gramStart"/>
+      <w:r>
+        <w:rPr>
+          <w:sz w:val="20"/>
+          <w:szCs w:val="20"/>
+        </w:rPr>
+        <w:t>PARTICULAR PURPOSE</w:t>
+      </w:r>
+      <w:proofErr w:type="gramEnd"/>
+      <w:r>
+        <w:rPr>
+          <w:sz w:val="20"/>
+          <w:szCs w:val="20"/>
+        </w:rPr>
+        <w:t xml:space="preserve"> AND NONINFRINGEMENT. IN NO EVENT SHALL THE AUTHORS OR COPYRIGHT HOLDERS BE LIABLE FOR ANY CLAIM, DAMAGES OR OTHER LIABILITY, WHETHER IN AN ACTION OF CONTRACT, TORT OR OTHERWISE, ARISING FROM, OUT OF OR </w:t>
+      </w:r>
+      <w:proofErr w:type="gramStart"/>
+      <w:r>
+        <w:rPr>
+          <w:sz w:val="20"/>
+          <w:szCs w:val="20"/>
+        </w:rPr>
+        <w:t>IN CONNECTION WITH</w:t>
+      </w:r>
+      <w:proofErr w:type="gramEnd"/>
+      <w:r>
+        <w:rPr>
+          <w:sz w:val="20"/>
+          <w:szCs w:val="20"/>
+        </w:rPr>
+        <w:t xml:space="preserve"> THE SOFTWARE OR THE USE OR OTHER DEALINGS IN THE SOFTWARE.</w:t>
       </w:r>
       <w:r>
         <w:rPr>
@@ -123,8 +155,6 @@
         <w:t>Contents</w:t>
       </w:r>
     </w:p>
-    <w:bookmarkStart w:id="0" w:name="_GoBack"/>
-    <w:bookmarkEnd w:id="0"/>
     <w:p>
       <w:pPr>
         <w:pStyle w:val="TOC1"/>
@@ -144,7 +174,7 @@
       <w:r>
         <w:fldChar w:fldCharType="separate"/>
       </w:r>
-      <w:hyperlink w:anchor="_Toc482807022" w:history="1">
+      <w:hyperlink w:anchor="_Toc487469380" w:history="1">
         <w:r>
           <w:rPr>
             <w:rStyle w:val="Hyperlink"/>
@@ -187,7 +217,7 @@
             <w:noProof/>
             <w:webHidden/>
           </w:rPr>
-          <w:instrText xml:space="preserve"> PAGEREF _Toc482807022 \h </w:instrText>
+          <w:instrText xml:space="preserve"> PAGEREF _Toc487469380 \h </w:instrText>
         </w:r>
         <w:r>
           <w:rPr>
@@ -228,7 +258,7 @@
           <w:sz w:val="22"/>
         </w:rPr>
       </w:pPr>
-      <w:hyperlink w:anchor="_Toc482807023" w:history="1">
+      <w:hyperlink w:anchor="_Toc487469381" w:history="1">
         <w:r>
           <w:rPr>
             <w:rStyle w:val="Hyperlink"/>
@@ -271,7 +301,7 @@
             <w:noProof/>
             <w:webHidden/>
           </w:rPr>
-          <w:instrText xml:space="preserve"> PAGEREF _Toc482807023 \h </w:instrText>
+          <w:instrText xml:space="preserve"> PAGEREF _Toc487469381 \h </w:instrText>
         </w:r>
         <w:r>
           <w:rPr>
@@ -312,7 +342,7 @@
           <w:sz w:val="22"/>
         </w:rPr>
       </w:pPr>
-      <w:hyperlink w:anchor="_Toc482807024" w:history="1">
+      <w:hyperlink w:anchor="_Toc487469382" w:history="1">
         <w:r>
           <w:rPr>
             <w:rStyle w:val="Hyperlink"/>
@@ -355,7 +385,7 @@
             <w:noProof/>
             <w:webHidden/>
           </w:rPr>
-          <w:instrText xml:space="preserve"> PAGEREF _Toc482807024 \h </w:instrText>
+          <w:instrText xml:space="preserve"> PAGEREF _Toc487469382 \h </w:instrText>
         </w:r>
         <w:r>
           <w:rPr>
@@ -396,7 +426,7 @@
           <w:sz w:val="22"/>
         </w:rPr>
       </w:pPr>
-      <w:hyperlink w:anchor="_Toc482807025" w:history="1">
+      <w:hyperlink w:anchor="_Toc487469383" w:history="1">
         <w:r>
           <w:rPr>
             <w:rStyle w:val="Hyperlink"/>
@@ -439,7 +469,7 @@
             <w:noProof/>
             <w:webHidden/>
           </w:rPr>
-          <w:instrText xml:space="preserve"> PAGEREF _Toc482807025 \h </w:instrText>
+          <w:instrText xml:space="preserve"> PAGEREF _Toc487469383 \h </w:instrText>
         </w:r>
         <w:r>
           <w:rPr>
@@ -480,7 +510,7 @@
           <w:sz w:val="22"/>
         </w:rPr>
       </w:pPr>
-      <w:hyperlink w:anchor="_Toc482807026" w:history="1">
+      <w:hyperlink w:anchor="_Toc487469384" w:history="1">
         <w:r>
           <w:rPr>
             <w:rStyle w:val="Hyperlink"/>
@@ -523,7 +553,7 @@
             <w:noProof/>
             <w:webHidden/>
           </w:rPr>
-          <w:instrText xml:space="preserve"> PAGEREF _Toc482807026 \h </w:instrText>
+          <w:instrText xml:space="preserve"> PAGEREF _Toc487469384 \h </w:instrText>
         </w:r>
         <w:r>
           <w:rPr>
@@ -580,12 +610,12 @@
         <w:pStyle w:val="SAGEHeading1"/>
         <w:framePr w:wrap="around"/>
       </w:pPr>
-      <w:bookmarkStart w:id="1" w:name="_Toc482807022"/>
+      <w:bookmarkStart w:id="0" w:name="_Toc487469380"/>
       <w:r>
         <w:lastRenderedPageBreak/>
         <w:t>Introduction</w:t>
       </w:r>
-      <w:bookmarkEnd w:id="1"/>
+      <w:bookmarkEnd w:id="0"/>
       <w:r>
         <w:fldChar w:fldCharType="begin"/>
       </w:r>
@@ -706,40 +736,27 @@
         <w:pStyle w:val="SAGEHeading1"/>
         <w:framePr w:wrap="around"/>
       </w:pPr>
-      <w:bookmarkStart w:id="2" w:name="_Toc482807023"/>
+      <w:bookmarkStart w:id="1" w:name="_Toc487469381"/>
       <w:r>
         <w:lastRenderedPageBreak/>
         <w:t xml:space="preserve">New </w:t>
       </w:r>
+      <w:proofErr w:type="spellStart"/>
       <w:r>
-        <w:t>BrowseWithOffset Method</w:t>
+        <w:t>BrowseWithOffset</w:t>
       </w:r>
-      <w:bookmarkEnd w:id="2"/>
+      <w:proofErr w:type="spellEnd"/>
+      <w:r>
+        <w:t xml:space="preserve"> Method</w:t>
+      </w:r>
+      <w:bookmarkEnd w:id="1"/>
     </w:p>
     <w:p>
       <w:pPr>
         <w:pStyle w:val="SAGEBodyText"/>
       </w:pPr>
       <w:r>
-        <w:t xml:space="preserve">Microsoft introduced </w:t>
-      </w:r>
-      <w:r>
-        <w:t xml:space="preserve">support for </w:t>
-      </w:r>
-      <w:r>
-        <w:t>pagination</w:t>
-      </w:r>
-      <w:r>
-        <w:t xml:space="preserve"> in</w:t>
-      </w:r>
-      <w:r>
-        <w:t xml:space="preserve"> SQL</w:t>
-      </w:r>
-      <w:r>
-        <w:t xml:space="preserve"> </w:t>
-      </w:r>
-      <w:r>
-        <w:t xml:space="preserve">Server 2008. </w:t>
+        <w:t xml:space="preserve">Microsoft introduced support for pagination in SQL Server 2008. </w:t>
       </w:r>
     </w:p>
     <w:p>
@@ -758,6 +775,7 @@
       <w:r>
         <w:t xml:space="preserve"> </w:t>
       </w:r>
+      <w:proofErr w:type="spellStart"/>
       <w:r>
         <w:rPr>
           <w:b/>
@@ -766,6 +784,7 @@
         </w:rPr>
         <w:t>BrowseWithOffset</w:t>
       </w:r>
+      <w:proofErr w:type="spellEnd"/>
       <w:r>
         <w:rPr>
           <w:color w:val="0070C0"/>
@@ -796,7 +815,96 @@
           <w:i/>
           <w:color w:val="0070C0"/>
         </w:rPr>
-        <w:t>VIEWCALL BrowseWithOffset  (LPVOID lpView, LPSTR lpsExpression, LONG lOffset, BOOL bAscending);</w:t>
+        <w:t xml:space="preserve">VIEWCALL </w:t>
+      </w:r>
+      <w:proofErr w:type="spellStart"/>
+      <w:proofErr w:type="gramStart"/>
+      <w:r>
+        <w:rPr>
+          <w:i/>
+          <w:color w:val="0070C0"/>
+        </w:rPr>
+        <w:t>BrowseWithOffset</w:t>
+      </w:r>
+      <w:proofErr w:type="spellEnd"/>
+      <w:r>
+        <w:rPr>
+          <w:i/>
+          <w:color w:val="0070C0"/>
+        </w:rPr>
+        <w:t xml:space="preserve">  (</w:t>
+      </w:r>
+      <w:proofErr w:type="gramEnd"/>
+      <w:r>
+        <w:rPr>
+          <w:i/>
+          <w:color w:val="0070C0"/>
+        </w:rPr>
+        <w:t xml:space="preserve">LPVOID </w:t>
+      </w:r>
+      <w:proofErr w:type="spellStart"/>
+      <w:r>
+        <w:rPr>
+          <w:i/>
+          <w:color w:val="0070C0"/>
+        </w:rPr>
+        <w:t>lpView</w:t>
+      </w:r>
+      <w:proofErr w:type="spellEnd"/>
+      <w:r>
+        <w:rPr>
+          <w:i/>
+          <w:color w:val="0070C0"/>
+        </w:rPr>
+        <w:t xml:space="preserve">, LPSTR </w:t>
+      </w:r>
+      <w:proofErr w:type="spellStart"/>
+      <w:r>
+        <w:rPr>
+          <w:i/>
+          <w:color w:val="0070C0"/>
+        </w:rPr>
+        <w:t>lpsExpression</w:t>
+      </w:r>
+      <w:proofErr w:type="spellEnd"/>
+      <w:r>
+        <w:rPr>
+          <w:i/>
+          <w:color w:val="0070C0"/>
+        </w:rPr>
+        <w:t xml:space="preserve">, LONG </w:t>
+      </w:r>
+      <w:proofErr w:type="spellStart"/>
+      <w:r>
+        <w:rPr>
+          <w:i/>
+          <w:color w:val="0070C0"/>
+        </w:rPr>
+        <w:t>lOffset</w:t>
+      </w:r>
+      <w:proofErr w:type="spellEnd"/>
+      <w:r>
+        <w:rPr>
+          <w:i/>
+          <w:color w:val="0070C0"/>
+        </w:rPr>
+        <w:t xml:space="preserve">, BOOL </w:t>
+      </w:r>
+      <w:proofErr w:type="spellStart"/>
+      <w:r>
+        <w:rPr>
+          <w:i/>
+          <w:color w:val="0070C0"/>
+        </w:rPr>
+        <w:t>bAscending</w:t>
+      </w:r>
+      <w:proofErr w:type="spellEnd"/>
+      <w:r>
+        <w:rPr>
+          <w:i/>
+          <w:color w:val="0070C0"/>
+        </w:rPr>
+        <w:t>);</w:t>
       </w:r>
     </w:p>
     <w:p>
@@ -833,39 +941,21 @@
     <w:p>
       <w:pPr>
         <w:pStyle w:val="SAGEHeading1"/>
-        <w:framePr w:w="0" w:hRule="auto" w:wrap="auto" w:vAnchor="margin" w:hAnchor="text" w:yAlign="inline"/>
-      </w:pPr>
-      <w:bookmarkStart w:id="3" w:name="_Toc482807024"/>
+        <w:framePr w:wrap="around"/>
+      </w:pPr>
+      <w:bookmarkStart w:id="2" w:name="_Toc487469382"/>
       <w:r>
         <w:lastRenderedPageBreak/>
         <w:t>How to Enable Pagination</w:t>
       </w:r>
-      <w:bookmarkEnd w:id="3"/>
+      <w:bookmarkEnd w:id="2"/>
     </w:p>
     <w:p>
       <w:pPr>
-        <w:pStyle w:val="SAGEHeading2"/>
-        <w:numPr>
-          <w:ilvl w:val="0"/>
-          <w:numId w:val="0"/>
-        </w:numPr>
-      </w:pPr>
-    </w:p>
-    <w:p>
-      <w:pPr>
         <w:pStyle w:val="SAGEBodyText"/>
       </w:pPr>
       <w:r>
-        <w:t xml:space="preserve">To provide </w:t>
-      </w:r>
-      <w:r>
-        <w:t>support for pagination in a</w:t>
-      </w:r>
-      <w:r>
-        <w:t xml:space="preserve"> CVIEW</w:t>
-      </w:r>
-      <w:r>
-        <w:t>:</w:t>
+        <w:t>To provide support for pagination in a CVIEW:</w:t>
       </w:r>
     </w:p>
     <w:p>
@@ -877,19 +967,7 @@
         </w:numPr>
       </w:pPr>
       <w:r>
-        <w:t>I</w:t>
-      </w:r>
-      <w:r>
-        <w:t xml:space="preserve">nstall </w:t>
-      </w:r>
-      <w:r>
-        <w:t xml:space="preserve">the </w:t>
-      </w:r>
-      <w:r>
-        <w:t>Sage 300 SDK</w:t>
-      </w:r>
-      <w:r>
-        <w:t xml:space="preserve"> (minimum version is 2018)</w:t>
+        <w:t>Install the Sage 300 SDK (minimum version is 2018)</w:t>
       </w:r>
     </w:p>
     <w:p>
@@ -901,31 +979,7 @@
         </w:numPr>
       </w:pPr>
       <w:r>
-        <w:t>R</w:t>
-      </w:r>
-      <w:r>
-        <w:t>e</w:t>
-      </w:r>
-      <w:r>
-        <w:t>-</w:t>
-      </w:r>
-      <w:r>
-        <w:t xml:space="preserve">instantiate </w:t>
-      </w:r>
-      <w:r>
-        <w:t>only</w:t>
-      </w:r>
-      <w:r>
-        <w:t xml:space="preserve"> </w:t>
-      </w:r>
-      <w:r>
-        <w:t xml:space="preserve">the CVIEWs </w:t>
-      </w:r>
-      <w:r>
-        <w:t>which will require pa</w:t>
-      </w:r>
-      <w:r>
-        <w:t>gination</w:t>
+        <w:t>Re-instantiate only the CVIEWs which will require pagination</w:t>
       </w:r>
     </w:p>
     <w:p>
@@ -937,28 +991,7 @@
         </w:numPr>
       </w:pPr>
       <w:r>
-        <w:t>A</w:t>
-      </w:r>
-      <w:r>
-        <w:t xml:space="preserve">dd the following </w:t>
-      </w:r>
-      <w:r>
-        <w:t>to</w:t>
-      </w:r>
-      <w:r>
-        <w:t xml:space="preserve"> the *1.h file for the </w:t>
-      </w:r>
-      <w:r>
-        <w:t xml:space="preserve">affected </w:t>
-      </w:r>
-      <w:r>
-        <w:t>CVIEW</w:t>
-      </w:r>
-      <w:r>
-        <w:t>s</w:t>
-      </w:r>
-      <w:r>
-        <w:t>:</w:t>
+        <w:t>Add the following to the *1.h file for the affected CVIEWs:</w:t>
       </w:r>
     </w:p>
     <w:p>
@@ -975,47 +1008,50 @@
           <w:i/>
           <w:color w:val="0070C0"/>
         </w:rPr>
-        <w:t>#define DO_PAGINATION 1  // turn on pagination support to improve web finder performance</w:t>
+        <w:t xml:space="preserve">#define DO_PAGINATION </w:t>
+      </w:r>
+      <w:proofErr w:type="gramStart"/>
+      <w:r>
+        <w:rPr>
+          <w:i/>
+          <w:color w:val="0070C0"/>
+        </w:rPr>
+        <w:t>1  /</w:t>
+      </w:r>
+      <w:proofErr w:type="gramEnd"/>
+      <w:r>
+        <w:rPr>
+          <w:i/>
+          <w:color w:val="0070C0"/>
+        </w:rPr>
+        <w:t>/ turn on pagination support to improve web finder performance</w:t>
       </w:r>
     </w:p>
     <w:p>
       <w:pPr>
         <w:pStyle w:val="SAGEAdmonitionWarning"/>
+        <w:ind w:left="0"/>
       </w:pPr>
       <w:r>
-        <w:t>By default, pagination is turned off even after a CVIEW has been re</w:t>
-      </w:r>
-      <w:r>
-        <w:t>-</w:t>
-      </w:r>
-      <w:r>
-        <w:t xml:space="preserve">instantiated with the latest CVIEW template. </w:t>
+        <w:t xml:space="preserve">By default, pagination is turned off even after a CVIEW has been re-instantiated with the latest CVIEW template. </w:t>
       </w:r>
     </w:p>
     <w:p>
       <w:pPr>
-        <w:pStyle w:val="SAGEBodyText"/>
-      </w:pPr>
-    </w:p>
-    <w:p>
-      <w:pPr>
         <w:pStyle w:val="SAGEHeading1"/>
-        <w:framePr w:w="0" w:hRule="auto" w:wrap="auto" w:vAnchor="margin" w:hAnchor="text" w:yAlign="inline"/>
-      </w:pPr>
-      <w:bookmarkStart w:id="4" w:name="_Toc482807025"/>
+        <w:framePr w:wrap="around"/>
+      </w:pPr>
+      <w:bookmarkStart w:id="3" w:name="_Toc487469383"/>
       <w:r>
         <w:lastRenderedPageBreak/>
         <w:t>Finder Framework</w:t>
       </w:r>
-      <w:bookmarkEnd w:id="4"/>
+      <w:bookmarkEnd w:id="3"/>
     </w:p>
     <w:p>
       <w:pPr>
-        <w:pStyle w:val="SAGEHeading2"/>
-        <w:numPr>
-          <w:ilvl w:val="0"/>
-          <w:numId w:val="0"/>
-        </w:numPr>
+        <w:pStyle w:val="SAGEHeading1Follow"/>
+        <w:framePr w:wrap="around"/>
       </w:pPr>
     </w:p>
     <w:p>
@@ -1049,6 +1085,7 @@
       <w:r>
         <w:t xml:space="preserve"> </w:t>
       </w:r>
+      <w:proofErr w:type="spellStart"/>
       <w:r>
         <w:rPr>
           <w:b/>
@@ -1057,6 +1094,7 @@
         </w:rPr>
         <w:t>BrowseWithOffset</w:t>
       </w:r>
+      <w:proofErr w:type="spellEnd"/>
       <w:r>
         <w:t xml:space="preserve"> method.</w:t>
       </w:r>
@@ -1064,6 +1102,7 @@
     <w:p>
       <w:pPr>
         <w:pStyle w:val="SAGEAdmonitionWarning"/>
+        <w:ind w:left="0"/>
       </w:pPr>
       <w:r>
         <w:t>I</w:t>
@@ -1110,10 +1149,7 @@
         <w:t xml:space="preserve"> method. </w:t>
       </w:r>
       <w:r>
-        <w:t xml:space="preserve">Thus </w:t>
-      </w:r>
-      <w:r>
-        <w:t>ensuring backward compatibility</w:t>
+        <w:t>Thus ensuring backward compatibility</w:t>
       </w:r>
       <w:r>
         <w:t xml:space="preserve"> with </w:t>
@@ -1127,34 +1163,49 @@
       <w:r>
         <w:t>.</w:t>
       </w:r>
+      <w:bookmarkStart w:id="4" w:name="_GoBack"/>
+      <w:bookmarkEnd w:id="4"/>
     </w:p>
     <w:p>
       <w:pPr>
-        <w:pStyle w:val="SAGEBodyText"/>
+        <w:pStyle w:val="SAGEHeading1Follow"/>
+        <w:framePr w:wrap="around"/>
       </w:pPr>
     </w:p>
     <w:p>
       <w:pPr>
+        <w:pStyle w:val="SAGEHeading1Follow"/>
+        <w:framePr w:wrap="around"/>
+      </w:pPr>
+    </w:p>
+    <w:p>
+      <w:pPr>
         <w:pStyle w:val="SAGEHeading1"/>
-        <w:framePr w:w="0" w:hRule="auto" w:wrap="auto" w:vAnchor="margin" w:hAnchor="text" w:yAlign="inline"/>
-      </w:pPr>
-      <w:bookmarkStart w:id="5" w:name="_Toc482807026"/>
+        <w:framePr w:wrap="around"/>
+      </w:pPr>
+      <w:bookmarkStart w:id="5" w:name="_Toc487469384"/>
       <w:r>
         <w:lastRenderedPageBreak/>
-        <w:t>Invoking BrowseWithOffset in C-Sharp</w:t>
+        <w:t xml:space="preserve">Invoking </w:t>
+      </w:r>
+      <w:proofErr w:type="spellStart"/>
+      <w:r>
+        <w:t>BrowseWithOffset</w:t>
+      </w:r>
+      <w:proofErr w:type="spellEnd"/>
+      <w:r>
+        <w:t xml:space="preserve"> in C-Sharp</w:t>
       </w:r>
       <w:bookmarkEnd w:id="5"/>
     </w:p>
     <w:p>
       <w:pPr>
-        <w:pStyle w:val="SAGEHeading2"/>
-        <w:numPr>
-          <w:ilvl w:val="0"/>
-          <w:numId w:val="0"/>
-        </w:numPr>
+        <w:pStyle w:val="SAGEHeading1Follow"/>
+        <w:framePr w:wrap="around"/>
       </w:pPr>
     </w:p>
     <w:p>
+      <w:proofErr w:type="spellStart"/>
       <w:r>
         <w:rPr>
           <w:b/>
@@ -1163,6 +1214,7 @@
         </w:rPr>
         <w:t>BrowseWithOffset</w:t>
       </w:r>
+      <w:proofErr w:type="spellEnd"/>
       <w:r>
         <w:t xml:space="preserve"> may be called in C-Sharp.</w:t>
       </w:r>
@@ -1171,30 +1223,10 @@
     <w:p>
       <w:pPr>
         <w:pStyle w:val="SAGEAdmonitionWarning"/>
+        <w:ind w:left="0"/>
       </w:pPr>
       <w:r>
-        <w:t>I</w:t>
-      </w:r>
-      <w:r>
-        <w:t xml:space="preserve">f the underlying CVIEW </w:t>
-      </w:r>
-      <w:r>
-        <w:t xml:space="preserve">does not have </w:t>
-      </w:r>
-      <w:r>
-        <w:t xml:space="preserve">support for pagination enabled and the CVIEW is </w:t>
-      </w:r>
-      <w:r>
-        <w:t xml:space="preserve">not </w:t>
-      </w:r>
-      <w:r>
-        <w:t>opened as Read-only</w:t>
-      </w:r>
-      <w:r>
-        <w:t xml:space="preserve">, </w:t>
-      </w:r>
-      <w:r>
-        <w:t>an exception will be thrown.</w:t>
+        <w:t>If the underlying CVIEW does not have support for pagination enabled and the CVIEW is not opened as Read-only, an exception will be thrown.</w:t>
       </w:r>
     </w:p>
     <w:p>
@@ -1215,7 +1247,7 @@
 </file>
 
 <file path=word/endnotes.xml><?xml version="1.0" encoding="utf-8"?>
-<w:endnotes xmlns:wpc="http://schemas.microsoft.com/office/word/2010/wordprocessingCanvas" xmlns:cx="http://schemas.microsoft.com/office/drawing/2014/chartex" xmlns:cx1="http://schemas.microsoft.com/office/drawing/2015/9/8/chartex" xmlns:cx2="http://schemas.microsoft.com/office/drawing/2015/10/21/chartex" xmlns:cx3="http://schemas.microsoft.com/office/drawing/2016/5/9/chartex" xmlns:cx4="http://schemas.microsoft.com/office/drawing/2016/5/10/chartex" xmlns:cx5="http://schemas.microsoft.com/office/drawing/2016/5/11/chartex" xmlns:cx6="http://schemas.microsoft.com/office/drawing/2016/5/12/chartex" xmlns:cx7="http://schemas.microsoft.com/office/drawing/2016/5/13/chartex" xmlns:cx8="http://schemas.microsoft.com/office/drawing/2016/5/14/chartex" xmlns:mc="http://schemas.openxmlformats.org/markup-compatibility/2006" xmlns:o="urn:schemas-microsoft-com:office:office" xmlns:r="http://schemas.openxmlformats.org/officeDocument/2006/relationships" xmlns:m="http://schemas.openxmlformats.org/officeDocument/2006/math" xmlns:v="urn:schemas-microsoft-com:vml" xmlns:wp14="http://schemas.microsoft.com/office/word/2010/wordprocessingDrawing" xmlns:wp="http://schemas.openxmlformats.org/drawingml/2006/wordprocessingDrawing" xmlns:w10="urn:schemas-microsoft-com:office:word" xmlns:w="http://schemas.openxmlformats.org/wordprocessingml/2006/main" xmlns:w14="http://schemas.microsoft.com/office/word/2010/wordml" xmlns:w15="http://schemas.microsoft.com/office/word/2012/wordml" xmlns:w16se="http://schemas.microsoft.com/office/word/2015/wordml/symex" xmlns:wpg="http://schemas.microsoft.com/office/word/2010/wordprocessingGroup" xmlns:wpi="http://schemas.microsoft.com/office/word/2010/wordprocessingInk" xmlns:wne="http://schemas.microsoft.com/office/word/2006/wordml" xmlns:wps="http://schemas.microsoft.com/office/word/2010/wordprocessingShape" mc:Ignorable="w14 w15 w16se wp14">
+<w:endnotes xmlns:wpc="http://schemas.microsoft.com/office/word/2010/wordprocessingCanvas" xmlns:cx="http://schemas.microsoft.com/office/drawing/2014/chartex" xmlns:cx1="http://schemas.microsoft.com/office/drawing/2015/9/8/chartex" xmlns:cx2="http://schemas.microsoft.com/office/drawing/2015/10/21/chartex" xmlns:cx3="http://schemas.microsoft.com/office/drawing/2016/5/9/chartex" xmlns:cx4="http://schemas.microsoft.com/office/drawing/2016/5/10/chartex" xmlns:cx5="http://schemas.microsoft.com/office/drawing/2016/5/11/chartex" xmlns:cx6="http://schemas.microsoft.com/office/drawing/2016/5/12/chartex" xmlns:cx7="http://schemas.microsoft.com/office/drawing/2016/5/13/chartex" xmlns:cx8="http://schemas.microsoft.com/office/drawing/2016/5/14/chartex" xmlns:mc="http://schemas.openxmlformats.org/markup-compatibility/2006" xmlns:aink="http://schemas.microsoft.com/office/drawing/2016/ink" xmlns:am3d="http://schemas.microsoft.com/office/drawing/2017/model3d" xmlns:o="urn:schemas-microsoft-com:office:office" xmlns:r="http://schemas.openxmlformats.org/officeDocument/2006/relationships" xmlns:m="http://schemas.openxmlformats.org/officeDocument/2006/math" xmlns:v="urn:schemas-microsoft-com:vml" xmlns:wp14="http://schemas.microsoft.com/office/word/2010/wordprocessingDrawing" xmlns:wp="http://schemas.openxmlformats.org/drawingml/2006/wordprocessingDrawing" xmlns:w10="urn:schemas-microsoft-com:office:word" xmlns:w="http://schemas.openxmlformats.org/wordprocessingml/2006/main" xmlns:w14="http://schemas.microsoft.com/office/word/2010/wordml" xmlns:w15="http://schemas.microsoft.com/office/word/2012/wordml" xmlns:w16cid="http://schemas.microsoft.com/office/word/2016/wordml/cid" xmlns:w16se="http://schemas.microsoft.com/office/word/2015/wordml/symex" xmlns:wpg="http://schemas.microsoft.com/office/word/2010/wordprocessingGroup" xmlns:wpi="http://schemas.microsoft.com/office/word/2010/wordprocessingInk" xmlns:wne="http://schemas.microsoft.com/office/word/2006/wordml" xmlns:wps="http://schemas.microsoft.com/office/word/2010/wordprocessingShape" mc:Ignorable="w14 w15 w16se w16cid wp14">
   <w:endnote w:type="separator" w:id="-1">
     <w:p>
       <w:pPr>
@@ -1242,7 +1274,7 @@
 </file>
 
 <file path=word/footer1.xml><?xml version="1.0" encoding="utf-8"?>
-<w:ftr xmlns:wpc="http://schemas.microsoft.com/office/word/2010/wordprocessingCanvas" xmlns:cx="http://schemas.microsoft.com/office/drawing/2014/chartex" xmlns:cx1="http://schemas.microsoft.com/office/drawing/2015/9/8/chartex" xmlns:cx2="http://schemas.microsoft.com/office/drawing/2015/10/21/chartex" xmlns:cx3="http://schemas.microsoft.com/office/drawing/2016/5/9/chartex" xmlns:cx4="http://schemas.microsoft.com/office/drawing/2016/5/10/chartex" xmlns:cx5="http://schemas.microsoft.com/office/drawing/2016/5/11/chartex" xmlns:cx6="http://schemas.microsoft.com/office/drawing/2016/5/12/chartex" xmlns:cx7="http://schemas.microsoft.com/office/drawing/2016/5/13/chartex" xmlns:cx8="http://schemas.microsoft.com/office/drawing/2016/5/14/chartex" xmlns:mc="http://schemas.openxmlformats.org/markup-compatibility/2006" xmlns:o="urn:schemas-microsoft-com:office:office" xmlns:r="http://schemas.openxmlformats.org/officeDocument/2006/relationships" xmlns:m="http://schemas.openxmlformats.org/officeDocument/2006/math" xmlns:v="urn:schemas-microsoft-com:vml" xmlns:wp14="http://schemas.microsoft.com/office/word/2010/wordprocessingDrawing" xmlns:wp="http://schemas.openxmlformats.org/drawingml/2006/wordprocessingDrawing" xmlns:w10="urn:schemas-microsoft-com:office:word" xmlns:w="http://schemas.openxmlformats.org/wordprocessingml/2006/main" xmlns:w14="http://schemas.microsoft.com/office/word/2010/wordml" xmlns:w15="http://schemas.microsoft.com/office/word/2012/wordml" xmlns:w16se="http://schemas.microsoft.com/office/word/2015/wordml/symex" xmlns:wpg="http://schemas.microsoft.com/office/word/2010/wordprocessingGroup" xmlns:wpi="http://schemas.microsoft.com/office/word/2010/wordprocessingInk" xmlns:wne="http://schemas.microsoft.com/office/word/2006/wordml" xmlns:wps="http://schemas.microsoft.com/office/word/2010/wordprocessingShape" mc:Ignorable="w14 w15 w16se wp14">
+<w:ftr xmlns:wpc="http://schemas.microsoft.com/office/word/2010/wordprocessingCanvas" xmlns:cx="http://schemas.microsoft.com/office/drawing/2014/chartex" xmlns:cx1="http://schemas.microsoft.com/office/drawing/2015/9/8/chartex" xmlns:cx2="http://schemas.microsoft.com/office/drawing/2015/10/21/chartex" xmlns:cx3="http://schemas.microsoft.com/office/drawing/2016/5/9/chartex" xmlns:cx4="http://schemas.microsoft.com/office/drawing/2016/5/10/chartex" xmlns:cx5="http://schemas.microsoft.com/office/drawing/2016/5/11/chartex" xmlns:cx6="http://schemas.microsoft.com/office/drawing/2016/5/12/chartex" xmlns:cx7="http://schemas.microsoft.com/office/drawing/2016/5/13/chartex" xmlns:cx8="http://schemas.microsoft.com/office/drawing/2016/5/14/chartex" xmlns:mc="http://schemas.openxmlformats.org/markup-compatibility/2006" xmlns:aink="http://schemas.microsoft.com/office/drawing/2016/ink" xmlns:am3d="http://schemas.microsoft.com/office/drawing/2017/model3d" xmlns:o="urn:schemas-microsoft-com:office:office" xmlns:r="http://schemas.openxmlformats.org/officeDocument/2006/relationships" xmlns:m="http://schemas.openxmlformats.org/officeDocument/2006/math" xmlns:v="urn:schemas-microsoft-com:vml" xmlns:wp14="http://schemas.microsoft.com/office/word/2010/wordprocessingDrawing" xmlns:wp="http://schemas.openxmlformats.org/drawingml/2006/wordprocessingDrawing" xmlns:w10="urn:schemas-microsoft-com:office:word" xmlns:w="http://schemas.openxmlformats.org/wordprocessingml/2006/main" xmlns:w14="http://schemas.microsoft.com/office/word/2010/wordml" xmlns:w15="http://schemas.microsoft.com/office/word/2012/wordml" xmlns:w16cid="http://schemas.microsoft.com/office/word/2016/wordml/cid" xmlns:w16se="http://schemas.microsoft.com/office/word/2015/wordml/symex" xmlns:wpg="http://schemas.microsoft.com/office/word/2010/wordprocessingGroup" xmlns:wpi="http://schemas.microsoft.com/office/word/2010/wordprocessingInk" xmlns:wne="http://schemas.microsoft.com/office/word/2006/wordml" xmlns:wps="http://schemas.microsoft.com/office/word/2010/wordprocessingShape" mc:Ignorable="w14 w15 w16se w16cid wp14">
   <w:p>
     <w:pPr>
       <w:pStyle w:val="SAGEFooter"/>
@@ -1354,7 +1386,7 @@
 </file>
 
 <file path=word/footer2.xml><?xml version="1.0" encoding="utf-8"?>
-<w:ftr xmlns:wpc="http://schemas.microsoft.com/office/word/2010/wordprocessingCanvas" xmlns:cx="http://schemas.microsoft.com/office/drawing/2014/chartex" xmlns:cx1="http://schemas.microsoft.com/office/drawing/2015/9/8/chartex" xmlns:cx2="http://schemas.microsoft.com/office/drawing/2015/10/21/chartex" xmlns:cx3="http://schemas.microsoft.com/office/drawing/2016/5/9/chartex" xmlns:cx4="http://schemas.microsoft.com/office/drawing/2016/5/10/chartex" xmlns:cx5="http://schemas.microsoft.com/office/drawing/2016/5/11/chartex" xmlns:cx6="http://schemas.microsoft.com/office/drawing/2016/5/12/chartex" xmlns:cx7="http://schemas.microsoft.com/office/drawing/2016/5/13/chartex" xmlns:cx8="http://schemas.microsoft.com/office/drawing/2016/5/14/chartex" xmlns:mc="http://schemas.openxmlformats.org/markup-compatibility/2006" xmlns:o="urn:schemas-microsoft-com:office:office" xmlns:r="http://schemas.openxmlformats.org/officeDocument/2006/relationships" xmlns:m="http://schemas.openxmlformats.org/officeDocument/2006/math" xmlns:v="urn:schemas-microsoft-com:vml" xmlns:wp14="http://schemas.microsoft.com/office/word/2010/wordprocessingDrawing" xmlns:wp="http://schemas.openxmlformats.org/drawingml/2006/wordprocessingDrawing" xmlns:w10="urn:schemas-microsoft-com:office:word" xmlns:w="http://schemas.openxmlformats.org/wordprocessingml/2006/main" xmlns:w14="http://schemas.microsoft.com/office/word/2010/wordml" xmlns:w15="http://schemas.microsoft.com/office/word/2012/wordml" xmlns:w16se="http://schemas.microsoft.com/office/word/2015/wordml/symex" xmlns:wpg="http://schemas.microsoft.com/office/word/2010/wordprocessingGroup" xmlns:wpi="http://schemas.microsoft.com/office/word/2010/wordprocessingInk" xmlns:wne="http://schemas.microsoft.com/office/word/2006/wordml" xmlns:wps="http://schemas.microsoft.com/office/word/2010/wordprocessingShape" mc:Ignorable="w14 w15 w16se wp14">
+<w:ftr xmlns:wpc="http://schemas.microsoft.com/office/word/2010/wordprocessingCanvas" xmlns:cx="http://schemas.microsoft.com/office/drawing/2014/chartex" xmlns:cx1="http://schemas.microsoft.com/office/drawing/2015/9/8/chartex" xmlns:cx2="http://schemas.microsoft.com/office/drawing/2015/10/21/chartex" xmlns:cx3="http://schemas.microsoft.com/office/drawing/2016/5/9/chartex" xmlns:cx4="http://schemas.microsoft.com/office/drawing/2016/5/10/chartex" xmlns:cx5="http://schemas.microsoft.com/office/drawing/2016/5/11/chartex" xmlns:cx6="http://schemas.microsoft.com/office/drawing/2016/5/12/chartex" xmlns:cx7="http://schemas.microsoft.com/office/drawing/2016/5/13/chartex" xmlns:cx8="http://schemas.microsoft.com/office/drawing/2016/5/14/chartex" xmlns:mc="http://schemas.openxmlformats.org/markup-compatibility/2006" xmlns:aink="http://schemas.microsoft.com/office/drawing/2016/ink" xmlns:am3d="http://schemas.microsoft.com/office/drawing/2017/model3d" xmlns:o="urn:schemas-microsoft-com:office:office" xmlns:r="http://schemas.openxmlformats.org/officeDocument/2006/relationships" xmlns:m="http://schemas.openxmlformats.org/officeDocument/2006/math" xmlns:v="urn:schemas-microsoft-com:vml" xmlns:wp14="http://schemas.microsoft.com/office/word/2010/wordprocessingDrawing" xmlns:wp="http://schemas.openxmlformats.org/drawingml/2006/wordprocessingDrawing" xmlns:w10="urn:schemas-microsoft-com:office:word" xmlns:w="http://schemas.openxmlformats.org/wordprocessingml/2006/main" xmlns:w14="http://schemas.microsoft.com/office/word/2010/wordml" xmlns:w15="http://schemas.microsoft.com/office/word/2012/wordml" xmlns:w16cid="http://schemas.microsoft.com/office/word/2016/wordml/cid" xmlns:w16se="http://schemas.microsoft.com/office/word/2015/wordml/symex" xmlns:wpg="http://schemas.microsoft.com/office/word/2010/wordprocessingGroup" xmlns:wpi="http://schemas.microsoft.com/office/word/2010/wordprocessingInk" xmlns:wne="http://schemas.microsoft.com/office/word/2006/wordml" xmlns:wps="http://schemas.microsoft.com/office/word/2010/wordprocessingShape" mc:Ignorable="w14 w15 w16se w16cid wp14">
   <w:p>
     <w:pPr>
       <w:pStyle w:val="Footer"/>
@@ -1365,7 +1397,7 @@
 </file>
 
 <file path=word/footer3.xml><?xml version="1.0" encoding="utf-8"?>
-<w:ftr xmlns:wpc="http://schemas.microsoft.com/office/word/2010/wordprocessingCanvas" xmlns:cx="http://schemas.microsoft.com/office/drawing/2014/chartex" xmlns:cx1="http://schemas.microsoft.com/office/drawing/2015/9/8/chartex" xmlns:cx2="http://schemas.microsoft.com/office/drawing/2015/10/21/chartex" xmlns:cx3="http://schemas.microsoft.com/office/drawing/2016/5/9/chartex" xmlns:cx4="http://schemas.microsoft.com/office/drawing/2016/5/10/chartex" xmlns:cx5="http://schemas.microsoft.com/office/drawing/2016/5/11/chartex" xmlns:cx6="http://schemas.microsoft.com/office/drawing/2016/5/12/chartex" xmlns:cx7="http://schemas.microsoft.com/office/drawing/2016/5/13/chartex" xmlns:cx8="http://schemas.microsoft.com/office/drawing/2016/5/14/chartex" xmlns:mc="http://schemas.openxmlformats.org/markup-compatibility/2006" xmlns:o="urn:schemas-microsoft-com:office:office" xmlns:r="http://schemas.openxmlformats.org/officeDocument/2006/relationships" xmlns:m="http://schemas.openxmlformats.org/officeDocument/2006/math" xmlns:v="urn:schemas-microsoft-com:vml" xmlns:wp14="http://schemas.microsoft.com/office/word/2010/wordprocessingDrawing" xmlns:wp="http://schemas.openxmlformats.org/drawingml/2006/wordprocessingDrawing" xmlns:w10="urn:schemas-microsoft-com:office:word" xmlns:w="http://schemas.openxmlformats.org/wordprocessingml/2006/main" xmlns:w14="http://schemas.microsoft.com/office/word/2010/wordml" xmlns:w15="http://schemas.microsoft.com/office/word/2012/wordml" xmlns:w16se="http://schemas.microsoft.com/office/word/2015/wordml/symex" xmlns:wpg="http://schemas.microsoft.com/office/word/2010/wordprocessingGroup" xmlns:wpi="http://schemas.microsoft.com/office/word/2010/wordprocessingInk" xmlns:wne="http://schemas.microsoft.com/office/word/2006/wordml" xmlns:wps="http://schemas.microsoft.com/office/word/2010/wordprocessingShape" mc:Ignorable="w14 w15 w16se wp14">
+<w:ftr xmlns:wpc="http://schemas.microsoft.com/office/word/2010/wordprocessingCanvas" xmlns:cx="http://schemas.microsoft.com/office/drawing/2014/chartex" xmlns:cx1="http://schemas.microsoft.com/office/drawing/2015/9/8/chartex" xmlns:cx2="http://schemas.microsoft.com/office/drawing/2015/10/21/chartex" xmlns:cx3="http://schemas.microsoft.com/office/drawing/2016/5/9/chartex" xmlns:cx4="http://schemas.microsoft.com/office/drawing/2016/5/10/chartex" xmlns:cx5="http://schemas.microsoft.com/office/drawing/2016/5/11/chartex" xmlns:cx6="http://schemas.microsoft.com/office/drawing/2016/5/12/chartex" xmlns:cx7="http://schemas.microsoft.com/office/drawing/2016/5/13/chartex" xmlns:cx8="http://schemas.microsoft.com/office/drawing/2016/5/14/chartex" xmlns:mc="http://schemas.openxmlformats.org/markup-compatibility/2006" xmlns:aink="http://schemas.microsoft.com/office/drawing/2016/ink" xmlns:am3d="http://schemas.microsoft.com/office/drawing/2017/model3d" xmlns:o="urn:schemas-microsoft-com:office:office" xmlns:r="http://schemas.openxmlformats.org/officeDocument/2006/relationships" xmlns:m="http://schemas.openxmlformats.org/officeDocument/2006/math" xmlns:v="urn:schemas-microsoft-com:vml" xmlns:wp14="http://schemas.microsoft.com/office/word/2010/wordprocessingDrawing" xmlns:wp="http://schemas.openxmlformats.org/drawingml/2006/wordprocessingDrawing" xmlns:w10="urn:schemas-microsoft-com:office:word" xmlns:w="http://schemas.openxmlformats.org/wordprocessingml/2006/main" xmlns:w14="http://schemas.microsoft.com/office/word/2010/wordml" xmlns:w15="http://schemas.microsoft.com/office/word/2012/wordml" xmlns:w16cid="http://schemas.microsoft.com/office/word/2016/wordml/cid" xmlns:w16se="http://schemas.microsoft.com/office/word/2015/wordml/symex" xmlns:wpg="http://schemas.microsoft.com/office/word/2010/wordprocessingGroup" xmlns:wpi="http://schemas.microsoft.com/office/word/2010/wordprocessingInk" xmlns:wne="http://schemas.microsoft.com/office/word/2006/wordml" xmlns:wps="http://schemas.microsoft.com/office/word/2010/wordprocessingShape" mc:Ignorable="w14 w15 w16se w16cid wp14">
   <w:tbl>
     <w:tblPr>
       <w:tblStyle w:val="TableGrid"/>
@@ -1398,14 +1430,27 @@
           <w:pPr>
             <w:pStyle w:val="SAGEFooter"/>
           </w:pPr>
-          <w:fldSimple w:instr=" STYLEREF  SAGE_Title  \* MERGEFORMAT ">
-            <w:r>
-              <w:rPr>
-                <w:noProof/>
-              </w:rPr>
-              <w:t>Sage 300 Web Screens SDK</w:t>
-            </w:r>
-          </w:fldSimple>
+          <w:r>
+            <w:fldChar w:fldCharType="begin"/>
+          </w:r>
+          <w:r>
+            <w:instrText xml:space="preserve"> STYLEREF  SAGE_Title  \* MERGEFORMAT </w:instrText>
+          </w:r>
+          <w:r>
+            <w:fldChar w:fldCharType="separate"/>
+          </w:r>
+          <w:r>
+            <w:rPr>
+              <w:noProof/>
+            </w:rPr>
+            <w:t>Sage 300 Web Screens SDK</w:t>
+          </w:r>
+          <w:r>
+            <w:rPr>
+              <w:noProof/>
+            </w:rPr>
+            <w:fldChar w:fldCharType="end"/>
+          </w:r>
           <w:r>
             <w:rPr>
               <w:noProof/>
@@ -1433,6 +1478,7 @@
               <w:docPartUnique/>
             </w:docPartObj>
           </w:sdtPr>
+          <w:sdtEndPr/>
           <w:sdtContent>
             <w:p>
               <w:pPr>
@@ -1517,7 +1563,7 @@
 </file>
 
 <file path=word/footer4.xml><?xml version="1.0" encoding="utf-8"?>
-<w:ftr xmlns:wpc="http://schemas.microsoft.com/office/word/2010/wordprocessingCanvas" xmlns:cx="http://schemas.microsoft.com/office/drawing/2014/chartex" xmlns:cx1="http://schemas.microsoft.com/office/drawing/2015/9/8/chartex" xmlns:cx2="http://schemas.microsoft.com/office/drawing/2015/10/21/chartex" xmlns:cx3="http://schemas.microsoft.com/office/drawing/2016/5/9/chartex" xmlns:cx4="http://schemas.microsoft.com/office/drawing/2016/5/10/chartex" xmlns:cx5="http://schemas.microsoft.com/office/drawing/2016/5/11/chartex" xmlns:cx6="http://schemas.microsoft.com/office/drawing/2016/5/12/chartex" xmlns:cx7="http://schemas.microsoft.com/office/drawing/2016/5/13/chartex" xmlns:cx8="http://schemas.microsoft.com/office/drawing/2016/5/14/chartex" xmlns:mc="http://schemas.openxmlformats.org/markup-compatibility/2006" xmlns:o="urn:schemas-microsoft-com:office:office" xmlns:r="http://schemas.openxmlformats.org/officeDocument/2006/relationships" xmlns:m="http://schemas.openxmlformats.org/officeDocument/2006/math" xmlns:v="urn:schemas-microsoft-com:vml" xmlns:wp14="http://schemas.microsoft.com/office/word/2010/wordprocessingDrawing" xmlns:wp="http://schemas.openxmlformats.org/drawingml/2006/wordprocessingDrawing" xmlns:w10="urn:schemas-microsoft-com:office:word" xmlns:w="http://schemas.openxmlformats.org/wordprocessingml/2006/main" xmlns:w14="http://schemas.microsoft.com/office/word/2010/wordml" xmlns:w15="http://schemas.microsoft.com/office/word/2012/wordml" xmlns:w16se="http://schemas.microsoft.com/office/word/2015/wordml/symex" xmlns:wpg="http://schemas.microsoft.com/office/word/2010/wordprocessingGroup" xmlns:wpi="http://schemas.microsoft.com/office/word/2010/wordprocessingInk" xmlns:wne="http://schemas.microsoft.com/office/word/2006/wordml" xmlns:wps="http://schemas.microsoft.com/office/word/2010/wordprocessingShape" mc:Ignorable="w14 w15 w16se wp14">
+<w:ftr xmlns:wpc="http://schemas.microsoft.com/office/word/2010/wordprocessingCanvas" xmlns:cx="http://schemas.microsoft.com/office/drawing/2014/chartex" xmlns:cx1="http://schemas.microsoft.com/office/drawing/2015/9/8/chartex" xmlns:cx2="http://schemas.microsoft.com/office/drawing/2015/10/21/chartex" xmlns:cx3="http://schemas.microsoft.com/office/drawing/2016/5/9/chartex" xmlns:cx4="http://schemas.microsoft.com/office/drawing/2016/5/10/chartex" xmlns:cx5="http://schemas.microsoft.com/office/drawing/2016/5/11/chartex" xmlns:cx6="http://schemas.microsoft.com/office/drawing/2016/5/12/chartex" xmlns:cx7="http://schemas.microsoft.com/office/drawing/2016/5/13/chartex" xmlns:cx8="http://schemas.microsoft.com/office/drawing/2016/5/14/chartex" xmlns:mc="http://schemas.openxmlformats.org/markup-compatibility/2006" xmlns:aink="http://schemas.microsoft.com/office/drawing/2016/ink" xmlns:am3d="http://schemas.microsoft.com/office/drawing/2017/model3d" xmlns:o="urn:schemas-microsoft-com:office:office" xmlns:r="http://schemas.openxmlformats.org/officeDocument/2006/relationships" xmlns:m="http://schemas.openxmlformats.org/officeDocument/2006/math" xmlns:v="urn:schemas-microsoft-com:vml" xmlns:wp14="http://schemas.microsoft.com/office/word/2010/wordprocessingDrawing" xmlns:wp="http://schemas.openxmlformats.org/drawingml/2006/wordprocessingDrawing" xmlns:w10="urn:schemas-microsoft-com:office:word" xmlns:w="http://schemas.openxmlformats.org/wordprocessingml/2006/main" xmlns:w14="http://schemas.microsoft.com/office/word/2010/wordml" xmlns:w15="http://schemas.microsoft.com/office/word/2012/wordml" xmlns:w16cid="http://schemas.microsoft.com/office/word/2016/wordml/cid" xmlns:w16se="http://schemas.microsoft.com/office/word/2015/wordml/symex" xmlns:wpg="http://schemas.microsoft.com/office/word/2010/wordprocessingGroup" xmlns:wpi="http://schemas.microsoft.com/office/word/2010/wordprocessingInk" xmlns:wne="http://schemas.microsoft.com/office/word/2006/wordml" xmlns:wps="http://schemas.microsoft.com/office/word/2010/wordprocessingShape" mc:Ignorable="w14 w15 w16se w16cid wp14">
   <w:tbl>
     <w:tblPr>
       <w:tblStyle w:val="TableGrid"/>
@@ -1550,14 +1596,27 @@
           <w:pPr>
             <w:pStyle w:val="SAGEFooter"/>
           </w:pPr>
-          <w:fldSimple w:instr=" STYLEREF  SAGE_Title  \* MERGEFORMAT ">
-            <w:r>
-              <w:rPr>
-                <w:noProof/>
-              </w:rPr>
-              <w:t>Sage 300 Web Screens SDK</w:t>
-            </w:r>
-          </w:fldSimple>
+          <w:r>
+            <w:fldChar w:fldCharType="begin"/>
+          </w:r>
+          <w:r>
+            <w:instrText xml:space="preserve"> STYLEREF  SAGE_Title  \* MERGEFORMAT </w:instrText>
+          </w:r>
+          <w:r>
+            <w:fldChar w:fldCharType="separate"/>
+          </w:r>
+          <w:r>
+            <w:rPr>
+              <w:noProof/>
+            </w:rPr>
+            <w:t>Sage 300 Web Screens SDK</w:t>
+          </w:r>
+          <w:r>
+            <w:rPr>
+              <w:noProof/>
+            </w:rPr>
+            <w:fldChar w:fldCharType="end"/>
+          </w:r>
           <w:r>
             <w:rPr>
               <w:noProof/>
@@ -1591,6 +1650,7 @@
               <w:docPartUnique/>
             </w:docPartObj>
           </w:sdtPr>
+          <w:sdtEndPr/>
           <w:sdtContent>
             <w:p>
               <w:pPr>
@@ -1668,7 +1728,7 @@
 </file>
 
 <file path=word/footnotes.xml><?xml version="1.0" encoding="utf-8"?>
-<w:footnotes xmlns:wpc="http://schemas.microsoft.com/office/word/2010/wordprocessingCanvas" xmlns:cx="http://schemas.microsoft.com/office/drawing/2014/chartex" xmlns:cx1="http://schemas.microsoft.com/office/drawing/2015/9/8/chartex" xmlns:cx2="http://schemas.microsoft.com/office/drawing/2015/10/21/chartex" xmlns:cx3="http://schemas.microsoft.com/office/drawing/2016/5/9/chartex" xmlns:cx4="http://schemas.microsoft.com/office/drawing/2016/5/10/chartex" xmlns:cx5="http://schemas.microsoft.com/office/drawing/2016/5/11/chartex" xmlns:cx6="http://schemas.microsoft.com/office/drawing/2016/5/12/chartex" xmlns:cx7="http://schemas.microsoft.com/office/drawing/2016/5/13/chartex" xmlns:cx8="http://schemas.microsoft.com/office/drawing/2016/5/14/chartex" xmlns:mc="http://schemas.openxmlformats.org/markup-compatibility/2006" xmlns:o="urn:schemas-microsoft-com:office:office" xmlns:r="http://schemas.openxmlformats.org/officeDocument/2006/relationships" xmlns:m="http://schemas.openxmlformats.org/officeDocument/2006/math" xmlns:v="urn:schemas-microsoft-com:vml" xmlns:wp14="http://schemas.microsoft.com/office/word/2010/wordprocessingDrawing" xmlns:wp="http://schemas.openxmlformats.org/drawingml/2006/wordprocessingDrawing" xmlns:w10="urn:schemas-microsoft-com:office:word" xmlns:w="http://schemas.openxmlformats.org/wordprocessingml/2006/main" xmlns:w14="http://schemas.microsoft.com/office/word/2010/wordml" xmlns:w15="http://schemas.microsoft.com/office/word/2012/wordml" xmlns:w16se="http://schemas.microsoft.com/office/word/2015/wordml/symex" xmlns:wpg="http://schemas.microsoft.com/office/word/2010/wordprocessingGroup" xmlns:wpi="http://schemas.microsoft.com/office/word/2010/wordprocessingInk" xmlns:wne="http://schemas.microsoft.com/office/word/2006/wordml" xmlns:wps="http://schemas.microsoft.com/office/word/2010/wordprocessingShape" mc:Ignorable="w14 w15 w16se wp14">
+<w:footnotes xmlns:wpc="http://schemas.microsoft.com/office/word/2010/wordprocessingCanvas" xmlns:cx="http://schemas.microsoft.com/office/drawing/2014/chartex" xmlns:cx1="http://schemas.microsoft.com/office/drawing/2015/9/8/chartex" xmlns:cx2="http://schemas.microsoft.com/office/drawing/2015/10/21/chartex" xmlns:cx3="http://schemas.microsoft.com/office/drawing/2016/5/9/chartex" xmlns:cx4="http://schemas.microsoft.com/office/drawing/2016/5/10/chartex" xmlns:cx5="http://schemas.microsoft.com/office/drawing/2016/5/11/chartex" xmlns:cx6="http://schemas.microsoft.com/office/drawing/2016/5/12/chartex" xmlns:cx7="http://schemas.microsoft.com/office/drawing/2016/5/13/chartex" xmlns:cx8="http://schemas.microsoft.com/office/drawing/2016/5/14/chartex" xmlns:mc="http://schemas.openxmlformats.org/markup-compatibility/2006" xmlns:aink="http://schemas.microsoft.com/office/drawing/2016/ink" xmlns:am3d="http://schemas.microsoft.com/office/drawing/2017/model3d" xmlns:o="urn:schemas-microsoft-com:office:office" xmlns:r="http://schemas.openxmlformats.org/officeDocument/2006/relationships" xmlns:m="http://schemas.openxmlformats.org/officeDocument/2006/math" xmlns:v="urn:schemas-microsoft-com:vml" xmlns:wp14="http://schemas.microsoft.com/office/word/2010/wordprocessingDrawing" xmlns:wp="http://schemas.openxmlformats.org/drawingml/2006/wordprocessingDrawing" xmlns:w10="urn:schemas-microsoft-com:office:word" xmlns:w="http://schemas.openxmlformats.org/wordprocessingml/2006/main" xmlns:w14="http://schemas.microsoft.com/office/word/2010/wordml" xmlns:w15="http://schemas.microsoft.com/office/word/2012/wordml" xmlns:w16cid="http://schemas.microsoft.com/office/word/2016/wordml/cid" xmlns:w16se="http://schemas.microsoft.com/office/word/2015/wordml/symex" xmlns:wpg="http://schemas.microsoft.com/office/word/2010/wordprocessingGroup" xmlns:wpi="http://schemas.microsoft.com/office/word/2010/wordprocessingInk" xmlns:wne="http://schemas.microsoft.com/office/word/2006/wordml" xmlns:wps="http://schemas.microsoft.com/office/word/2010/wordprocessingShape" mc:Ignorable="w14 w15 w16se w16cid wp14">
   <w:footnote w:type="separator" w:id="-1">
     <w:p>
       <w:pPr>
@@ -1697,7 +1757,7 @@
 </file>
 
 <file path=word/header1.xml><?xml version="1.0" encoding="utf-8"?>
-<w:hdr xmlns:wpc="http://schemas.microsoft.com/office/word/2010/wordprocessingCanvas" xmlns:cx="http://schemas.microsoft.com/office/drawing/2014/chartex" xmlns:cx1="http://schemas.microsoft.com/office/drawing/2015/9/8/chartex" xmlns:cx2="http://schemas.microsoft.com/office/drawing/2015/10/21/chartex" xmlns:cx3="http://schemas.microsoft.com/office/drawing/2016/5/9/chartex" xmlns:cx4="http://schemas.microsoft.com/office/drawing/2016/5/10/chartex" xmlns:cx5="http://schemas.microsoft.com/office/drawing/2016/5/11/chartex" xmlns:cx6="http://schemas.microsoft.com/office/drawing/2016/5/12/chartex" xmlns:cx7="http://schemas.microsoft.com/office/drawing/2016/5/13/chartex" xmlns:cx8="http://schemas.microsoft.com/office/drawing/2016/5/14/chartex" xmlns:mc="http://schemas.openxmlformats.org/markup-compatibility/2006" xmlns:o="urn:schemas-microsoft-com:office:office" xmlns:r="http://schemas.openxmlformats.org/officeDocument/2006/relationships" xmlns:m="http://schemas.openxmlformats.org/officeDocument/2006/math" xmlns:v="urn:schemas-microsoft-com:vml" xmlns:wp14="http://schemas.microsoft.com/office/word/2010/wordprocessingDrawing" xmlns:wp="http://schemas.openxmlformats.org/drawingml/2006/wordprocessingDrawing" xmlns:w10="urn:schemas-microsoft-com:office:word" xmlns:w="http://schemas.openxmlformats.org/wordprocessingml/2006/main" xmlns:w14="http://schemas.microsoft.com/office/word/2010/wordml" xmlns:w15="http://schemas.microsoft.com/office/word/2012/wordml" xmlns:w16se="http://schemas.microsoft.com/office/word/2015/wordml/symex" xmlns:wpg="http://schemas.microsoft.com/office/word/2010/wordprocessingGroup" xmlns:wpi="http://schemas.microsoft.com/office/word/2010/wordprocessingInk" xmlns:wne="http://schemas.microsoft.com/office/word/2006/wordml" xmlns:wps="http://schemas.microsoft.com/office/word/2010/wordprocessingShape" mc:Ignorable="w14 w15 w16se wp14">
+<w:hdr xmlns:wpc="http://schemas.microsoft.com/office/word/2010/wordprocessingCanvas" xmlns:cx="http://schemas.microsoft.com/office/drawing/2014/chartex" xmlns:cx1="http://schemas.microsoft.com/office/drawing/2015/9/8/chartex" xmlns:cx2="http://schemas.microsoft.com/office/drawing/2015/10/21/chartex" xmlns:cx3="http://schemas.microsoft.com/office/drawing/2016/5/9/chartex" xmlns:cx4="http://schemas.microsoft.com/office/drawing/2016/5/10/chartex" xmlns:cx5="http://schemas.microsoft.com/office/drawing/2016/5/11/chartex" xmlns:cx6="http://schemas.microsoft.com/office/drawing/2016/5/12/chartex" xmlns:cx7="http://schemas.microsoft.com/office/drawing/2016/5/13/chartex" xmlns:cx8="http://schemas.microsoft.com/office/drawing/2016/5/14/chartex" xmlns:mc="http://schemas.openxmlformats.org/markup-compatibility/2006" xmlns:aink="http://schemas.microsoft.com/office/drawing/2016/ink" xmlns:am3d="http://schemas.microsoft.com/office/drawing/2017/model3d" xmlns:o="urn:schemas-microsoft-com:office:office" xmlns:r="http://schemas.openxmlformats.org/officeDocument/2006/relationships" xmlns:m="http://schemas.openxmlformats.org/officeDocument/2006/math" xmlns:v="urn:schemas-microsoft-com:vml" xmlns:wp14="http://schemas.microsoft.com/office/word/2010/wordprocessingDrawing" xmlns:wp="http://schemas.openxmlformats.org/drawingml/2006/wordprocessingDrawing" xmlns:w10="urn:schemas-microsoft-com:office:word" xmlns:w="http://schemas.openxmlformats.org/wordprocessingml/2006/main" xmlns:w14="http://schemas.microsoft.com/office/word/2010/wordml" xmlns:w15="http://schemas.microsoft.com/office/word/2012/wordml" xmlns:w16cid="http://schemas.microsoft.com/office/word/2016/wordml/cid" xmlns:w16se="http://schemas.microsoft.com/office/word/2015/wordml/symex" xmlns:wpg="http://schemas.microsoft.com/office/word/2010/wordprocessingGroup" xmlns:wpi="http://schemas.microsoft.com/office/word/2010/wordprocessingInk" xmlns:wne="http://schemas.microsoft.com/office/word/2006/wordml" xmlns:wps="http://schemas.microsoft.com/office/word/2010/wordprocessingShape" mc:Ignorable="w14 w15 w16se w16cid wp14">
   <w:p>
     <w:pPr>
       <w:pStyle w:val="Header"/>
@@ -1776,7 +1836,7 @@
 </file>
 
 <file path=word/header2.xml><?xml version="1.0" encoding="utf-8"?>
-<w:hdr xmlns:wpc="http://schemas.microsoft.com/office/word/2010/wordprocessingCanvas" xmlns:cx="http://schemas.microsoft.com/office/drawing/2014/chartex" xmlns:cx1="http://schemas.microsoft.com/office/drawing/2015/9/8/chartex" xmlns:cx2="http://schemas.microsoft.com/office/drawing/2015/10/21/chartex" xmlns:cx3="http://schemas.microsoft.com/office/drawing/2016/5/9/chartex" xmlns:cx4="http://schemas.microsoft.com/office/drawing/2016/5/10/chartex" xmlns:cx5="http://schemas.microsoft.com/office/drawing/2016/5/11/chartex" xmlns:cx6="http://schemas.microsoft.com/office/drawing/2016/5/12/chartex" xmlns:cx7="http://schemas.microsoft.com/office/drawing/2016/5/13/chartex" xmlns:cx8="http://schemas.microsoft.com/office/drawing/2016/5/14/chartex" xmlns:mc="http://schemas.openxmlformats.org/markup-compatibility/2006" xmlns:o="urn:schemas-microsoft-com:office:office" xmlns:r="http://schemas.openxmlformats.org/officeDocument/2006/relationships" xmlns:m="http://schemas.openxmlformats.org/officeDocument/2006/math" xmlns:v="urn:schemas-microsoft-com:vml" xmlns:wp14="http://schemas.microsoft.com/office/word/2010/wordprocessingDrawing" xmlns:wp="http://schemas.openxmlformats.org/drawingml/2006/wordprocessingDrawing" xmlns:w10="urn:schemas-microsoft-com:office:word" xmlns:w="http://schemas.openxmlformats.org/wordprocessingml/2006/main" xmlns:w14="http://schemas.microsoft.com/office/word/2010/wordml" xmlns:w15="http://schemas.microsoft.com/office/word/2012/wordml" xmlns:w16se="http://schemas.microsoft.com/office/word/2015/wordml/symex" xmlns:wpg="http://schemas.microsoft.com/office/word/2010/wordprocessingGroup" xmlns:wpi="http://schemas.microsoft.com/office/word/2010/wordprocessingInk" xmlns:wne="http://schemas.microsoft.com/office/word/2006/wordml" xmlns:wps="http://schemas.microsoft.com/office/word/2010/wordprocessingShape" mc:Ignorable="w14 w15 w16se wp14">
+<w:hdr xmlns:wpc="http://schemas.microsoft.com/office/word/2010/wordprocessingCanvas" xmlns:cx="http://schemas.microsoft.com/office/drawing/2014/chartex" xmlns:cx1="http://schemas.microsoft.com/office/drawing/2015/9/8/chartex" xmlns:cx2="http://schemas.microsoft.com/office/drawing/2015/10/21/chartex" xmlns:cx3="http://schemas.microsoft.com/office/drawing/2016/5/9/chartex" xmlns:cx4="http://schemas.microsoft.com/office/drawing/2016/5/10/chartex" xmlns:cx5="http://schemas.microsoft.com/office/drawing/2016/5/11/chartex" xmlns:cx6="http://schemas.microsoft.com/office/drawing/2016/5/12/chartex" xmlns:cx7="http://schemas.microsoft.com/office/drawing/2016/5/13/chartex" xmlns:cx8="http://schemas.microsoft.com/office/drawing/2016/5/14/chartex" xmlns:mc="http://schemas.openxmlformats.org/markup-compatibility/2006" xmlns:aink="http://schemas.microsoft.com/office/drawing/2016/ink" xmlns:am3d="http://schemas.microsoft.com/office/drawing/2017/model3d" xmlns:o="urn:schemas-microsoft-com:office:office" xmlns:r="http://schemas.openxmlformats.org/officeDocument/2006/relationships" xmlns:m="http://schemas.openxmlformats.org/officeDocument/2006/math" xmlns:v="urn:schemas-microsoft-com:vml" xmlns:wp14="http://schemas.microsoft.com/office/word/2010/wordprocessingDrawing" xmlns:wp="http://schemas.openxmlformats.org/drawingml/2006/wordprocessingDrawing" xmlns:w10="urn:schemas-microsoft-com:office:word" xmlns:w="http://schemas.openxmlformats.org/wordprocessingml/2006/main" xmlns:w14="http://schemas.microsoft.com/office/word/2010/wordml" xmlns:w15="http://schemas.microsoft.com/office/word/2012/wordml" xmlns:w16cid="http://schemas.microsoft.com/office/word/2016/wordml/cid" xmlns:w16se="http://schemas.microsoft.com/office/word/2015/wordml/symex" xmlns:wpg="http://schemas.microsoft.com/office/word/2010/wordprocessingGroup" xmlns:wpi="http://schemas.microsoft.com/office/word/2010/wordprocessingInk" xmlns:wne="http://schemas.microsoft.com/office/word/2006/wordml" xmlns:wps="http://schemas.microsoft.com/office/word/2010/wordprocessingShape" mc:Ignorable="w14 w15 w16se w16cid wp14">
   <w:p>
     <w:pPr>
       <w:pStyle w:val="Header"/>
@@ -1786,7 +1846,7 @@
 </file>
 
 <file path=word/header3.xml><?xml version="1.0" encoding="utf-8"?>
-<w:hdr xmlns:wpc="http://schemas.microsoft.com/office/word/2010/wordprocessingCanvas" xmlns:cx="http://schemas.microsoft.com/office/drawing/2014/chartex" xmlns:cx1="http://schemas.microsoft.com/office/drawing/2015/9/8/chartex" xmlns:cx2="http://schemas.microsoft.com/office/drawing/2015/10/21/chartex" xmlns:cx3="http://schemas.microsoft.com/office/drawing/2016/5/9/chartex" xmlns:cx4="http://schemas.microsoft.com/office/drawing/2016/5/10/chartex" xmlns:cx5="http://schemas.microsoft.com/office/drawing/2016/5/11/chartex" xmlns:cx6="http://schemas.microsoft.com/office/drawing/2016/5/12/chartex" xmlns:cx7="http://schemas.microsoft.com/office/drawing/2016/5/13/chartex" xmlns:cx8="http://schemas.microsoft.com/office/drawing/2016/5/14/chartex" xmlns:mc="http://schemas.openxmlformats.org/markup-compatibility/2006" xmlns:o="urn:schemas-microsoft-com:office:office" xmlns:r="http://schemas.openxmlformats.org/officeDocument/2006/relationships" xmlns:m="http://schemas.openxmlformats.org/officeDocument/2006/math" xmlns:v="urn:schemas-microsoft-com:vml" xmlns:wp14="http://schemas.microsoft.com/office/word/2010/wordprocessingDrawing" xmlns:wp="http://schemas.openxmlformats.org/drawingml/2006/wordprocessingDrawing" xmlns:w10="urn:schemas-microsoft-com:office:word" xmlns:w="http://schemas.openxmlformats.org/wordprocessingml/2006/main" xmlns:w14="http://schemas.microsoft.com/office/word/2010/wordml" xmlns:w15="http://schemas.microsoft.com/office/word/2012/wordml" xmlns:w16se="http://schemas.microsoft.com/office/word/2015/wordml/symex" xmlns:wpg="http://schemas.microsoft.com/office/word/2010/wordprocessingGroup" xmlns:wpi="http://schemas.microsoft.com/office/word/2010/wordprocessingInk" xmlns:wne="http://schemas.microsoft.com/office/word/2006/wordml" xmlns:wps="http://schemas.microsoft.com/office/word/2010/wordprocessingShape" mc:Ignorable="w14 w15 w16se wp14">
+<w:hdr xmlns:wpc="http://schemas.microsoft.com/office/word/2010/wordprocessingCanvas" xmlns:cx="http://schemas.microsoft.com/office/drawing/2014/chartex" xmlns:cx1="http://schemas.microsoft.com/office/drawing/2015/9/8/chartex" xmlns:cx2="http://schemas.microsoft.com/office/drawing/2015/10/21/chartex" xmlns:cx3="http://schemas.microsoft.com/office/drawing/2016/5/9/chartex" xmlns:cx4="http://schemas.microsoft.com/office/drawing/2016/5/10/chartex" xmlns:cx5="http://schemas.microsoft.com/office/drawing/2016/5/11/chartex" xmlns:cx6="http://schemas.microsoft.com/office/drawing/2016/5/12/chartex" xmlns:cx7="http://schemas.microsoft.com/office/drawing/2016/5/13/chartex" xmlns:cx8="http://schemas.microsoft.com/office/drawing/2016/5/14/chartex" xmlns:mc="http://schemas.openxmlformats.org/markup-compatibility/2006" xmlns:aink="http://schemas.microsoft.com/office/drawing/2016/ink" xmlns:am3d="http://schemas.microsoft.com/office/drawing/2017/model3d" xmlns:o="urn:schemas-microsoft-com:office:office" xmlns:r="http://schemas.openxmlformats.org/officeDocument/2006/relationships" xmlns:m="http://schemas.openxmlformats.org/officeDocument/2006/math" xmlns:v="urn:schemas-microsoft-com:vml" xmlns:wp14="http://schemas.microsoft.com/office/word/2010/wordprocessingDrawing" xmlns:wp="http://schemas.openxmlformats.org/drawingml/2006/wordprocessingDrawing" xmlns:w10="urn:schemas-microsoft-com:office:word" xmlns:w="http://schemas.openxmlformats.org/wordprocessingml/2006/main" xmlns:w14="http://schemas.microsoft.com/office/word/2010/wordml" xmlns:w15="http://schemas.microsoft.com/office/word/2012/wordml" xmlns:w16cid="http://schemas.microsoft.com/office/word/2016/wordml/cid" xmlns:w16se="http://schemas.microsoft.com/office/word/2015/wordml/symex" xmlns:wpg="http://schemas.microsoft.com/office/word/2010/wordprocessingGroup" xmlns:wpi="http://schemas.microsoft.com/office/word/2010/wordprocessingInk" xmlns:wne="http://schemas.microsoft.com/office/word/2006/wordml" xmlns:wps="http://schemas.microsoft.com/office/word/2010/wordprocessingShape" mc:Ignorable="w14 w15 w16se w16cid wp14">
   <w:p>
     <w:pPr>
       <w:pStyle w:val="Header"/>
@@ -1797,25 +1857,17 @@
 </file>
 
 <file path=word/header4.xml><?xml version="1.0" encoding="utf-8"?>
-<w:hdr xmlns:wpc="http://schemas.microsoft.com/office/word/2010/wordprocessingCanvas" xmlns:cx="http://schemas.microsoft.com/office/drawing/2014/chartex" xmlns:cx1="http://schemas.microsoft.com/office/drawing/2015/9/8/chartex" xmlns:cx2="http://schemas.microsoft.com/office/drawing/2015/10/21/chartex" xmlns:cx3="http://schemas.microsoft.com/office/drawing/2016/5/9/chartex" xmlns:cx4="http://schemas.microsoft.com/office/drawing/2016/5/10/chartex" xmlns:cx5="http://schemas.microsoft.com/office/drawing/2016/5/11/chartex" xmlns:cx6="http://schemas.microsoft.com/office/drawing/2016/5/12/chartex" xmlns:cx7="http://schemas.microsoft.com/office/drawing/2016/5/13/chartex" xmlns:cx8="http://schemas.microsoft.com/office/drawing/2016/5/14/chartex" xmlns:mc="http://schemas.openxmlformats.org/markup-compatibility/2006" xmlns:o="urn:schemas-microsoft-com:office:office" xmlns:r="http://schemas.openxmlformats.org/officeDocument/2006/relationships" xmlns:m="http://schemas.openxmlformats.org/officeDocument/2006/math" xmlns:v="urn:schemas-microsoft-com:vml" xmlns:wp14="http://schemas.microsoft.com/office/word/2010/wordprocessingDrawing" xmlns:wp="http://schemas.openxmlformats.org/drawingml/2006/wordprocessingDrawing" xmlns:w10="urn:schemas-microsoft-com:office:word" xmlns:w="http://schemas.openxmlformats.org/wordprocessingml/2006/main" xmlns:w14="http://schemas.microsoft.com/office/word/2010/wordml" xmlns:w15="http://schemas.microsoft.com/office/word/2012/wordml" xmlns:w16se="http://schemas.microsoft.com/office/word/2015/wordml/symex" xmlns:wpg="http://schemas.microsoft.com/office/word/2010/wordprocessingGroup" xmlns:wpi="http://schemas.microsoft.com/office/word/2010/wordprocessingInk" xmlns:wne="http://schemas.microsoft.com/office/word/2006/wordml" xmlns:wps="http://schemas.microsoft.com/office/word/2010/wordprocessingShape" mc:Ignorable="w14 w15 w16se wp14">
+<w:hdr xmlns:wpc="http://schemas.microsoft.com/office/word/2010/wordprocessingCanvas" xmlns:cx="http://schemas.microsoft.com/office/drawing/2014/chartex" xmlns:cx1="http://schemas.microsoft.com/office/drawing/2015/9/8/chartex" xmlns:cx2="http://schemas.microsoft.com/office/drawing/2015/10/21/chartex" xmlns:cx3="http://schemas.microsoft.com/office/drawing/2016/5/9/chartex" xmlns:cx4="http://schemas.microsoft.com/office/drawing/2016/5/10/chartex" xmlns:cx5="http://schemas.microsoft.com/office/drawing/2016/5/11/chartex" xmlns:cx6="http://schemas.microsoft.com/office/drawing/2016/5/12/chartex" xmlns:cx7="http://schemas.microsoft.com/office/drawing/2016/5/13/chartex" xmlns:cx8="http://schemas.microsoft.com/office/drawing/2016/5/14/chartex" xmlns:mc="http://schemas.openxmlformats.org/markup-compatibility/2006" xmlns:aink="http://schemas.microsoft.com/office/drawing/2016/ink" xmlns:am3d="http://schemas.microsoft.com/office/drawing/2017/model3d" xmlns:o="urn:schemas-microsoft-com:office:office" xmlns:r="http://schemas.openxmlformats.org/officeDocument/2006/relationships" xmlns:m="http://schemas.openxmlformats.org/officeDocument/2006/math" xmlns:v="urn:schemas-microsoft-com:vml" xmlns:wp14="http://schemas.microsoft.com/office/word/2010/wordprocessingDrawing" xmlns:wp="http://schemas.openxmlformats.org/drawingml/2006/wordprocessingDrawing" xmlns:w10="urn:schemas-microsoft-com:office:word" xmlns:w="http://schemas.openxmlformats.org/wordprocessingml/2006/main" xmlns:w14="http://schemas.microsoft.com/office/word/2010/wordml" xmlns:w15="http://schemas.microsoft.com/office/word/2012/wordml" xmlns:w16cid="http://schemas.microsoft.com/office/word/2016/wordml/cid" xmlns:w16se="http://schemas.microsoft.com/office/word/2015/wordml/symex" xmlns:wpg="http://schemas.microsoft.com/office/word/2010/wordprocessingGroup" xmlns:wpi="http://schemas.microsoft.com/office/word/2010/wordprocessingInk" xmlns:wne="http://schemas.microsoft.com/office/word/2006/wordml" xmlns:wps="http://schemas.microsoft.com/office/word/2010/wordprocessingShape" mc:Ignorable="w14 w15 w16se w16cid wp14">
   <w:p>
     <w:pPr>
-      <w:pStyle w:val="SAGEHeader"/>
-    </w:pPr>
-    <w:fldSimple w:instr=" STYLEREF  &quot;SAGE_Heading 1&quot; \l  \* MERGEFORMAT ">
-      <w:r>
-        <w:rPr>
-          <w:noProof/>
-        </w:rPr>
-        <w:t>Invoking BrowseWithOffset in C-Sharp</w:t>
-      </w:r>
-    </w:fldSimple>
+      <w:pStyle w:val="Header"/>
+    </w:pPr>
   </w:p>
 </w:hdr>
 </file>
 
 <file path=word/header5.xml><?xml version="1.0" encoding="utf-8"?>
-<w:hdr xmlns:wpc="http://schemas.microsoft.com/office/word/2010/wordprocessingCanvas" xmlns:cx="http://schemas.microsoft.com/office/drawing/2014/chartex" xmlns:cx1="http://schemas.microsoft.com/office/drawing/2015/9/8/chartex" xmlns:cx2="http://schemas.microsoft.com/office/drawing/2015/10/21/chartex" xmlns:cx3="http://schemas.microsoft.com/office/drawing/2016/5/9/chartex" xmlns:cx4="http://schemas.microsoft.com/office/drawing/2016/5/10/chartex" xmlns:cx5="http://schemas.microsoft.com/office/drawing/2016/5/11/chartex" xmlns:cx6="http://schemas.microsoft.com/office/drawing/2016/5/12/chartex" xmlns:cx7="http://schemas.microsoft.com/office/drawing/2016/5/13/chartex" xmlns:cx8="http://schemas.microsoft.com/office/drawing/2016/5/14/chartex" xmlns:mc="http://schemas.openxmlformats.org/markup-compatibility/2006" xmlns:o="urn:schemas-microsoft-com:office:office" xmlns:r="http://schemas.openxmlformats.org/officeDocument/2006/relationships" xmlns:m="http://schemas.openxmlformats.org/officeDocument/2006/math" xmlns:v="urn:schemas-microsoft-com:vml" xmlns:wp14="http://schemas.microsoft.com/office/word/2010/wordprocessingDrawing" xmlns:wp="http://schemas.openxmlformats.org/drawingml/2006/wordprocessingDrawing" xmlns:w10="urn:schemas-microsoft-com:office:word" xmlns:w="http://schemas.openxmlformats.org/wordprocessingml/2006/main" xmlns:w14="http://schemas.microsoft.com/office/word/2010/wordml" xmlns:w15="http://schemas.microsoft.com/office/word/2012/wordml" xmlns:w16se="http://schemas.microsoft.com/office/word/2015/wordml/symex" xmlns:wpg="http://schemas.microsoft.com/office/word/2010/wordprocessingGroup" xmlns:wpi="http://schemas.microsoft.com/office/word/2010/wordprocessingInk" xmlns:wne="http://schemas.microsoft.com/office/word/2006/wordml" xmlns:wps="http://schemas.microsoft.com/office/word/2010/wordprocessingShape" mc:Ignorable="w14 w15 w16se wp14">
+<w:hdr xmlns:wpc="http://schemas.microsoft.com/office/word/2010/wordprocessingCanvas" xmlns:cx="http://schemas.microsoft.com/office/drawing/2014/chartex" xmlns:cx1="http://schemas.microsoft.com/office/drawing/2015/9/8/chartex" xmlns:cx2="http://schemas.microsoft.com/office/drawing/2015/10/21/chartex" xmlns:cx3="http://schemas.microsoft.com/office/drawing/2016/5/9/chartex" xmlns:cx4="http://schemas.microsoft.com/office/drawing/2016/5/10/chartex" xmlns:cx5="http://schemas.microsoft.com/office/drawing/2016/5/11/chartex" xmlns:cx6="http://schemas.microsoft.com/office/drawing/2016/5/12/chartex" xmlns:cx7="http://schemas.microsoft.com/office/drawing/2016/5/13/chartex" xmlns:cx8="http://schemas.microsoft.com/office/drawing/2016/5/14/chartex" xmlns:mc="http://schemas.openxmlformats.org/markup-compatibility/2006" xmlns:aink="http://schemas.microsoft.com/office/drawing/2016/ink" xmlns:am3d="http://schemas.microsoft.com/office/drawing/2017/model3d" xmlns:o="urn:schemas-microsoft-com:office:office" xmlns:r="http://schemas.openxmlformats.org/officeDocument/2006/relationships" xmlns:m="http://schemas.openxmlformats.org/officeDocument/2006/math" xmlns:v="urn:schemas-microsoft-com:vml" xmlns:wp14="http://schemas.microsoft.com/office/word/2010/wordprocessingDrawing" xmlns:wp="http://schemas.openxmlformats.org/drawingml/2006/wordprocessingDrawing" xmlns:w10="urn:schemas-microsoft-com:office:word" xmlns:w="http://schemas.openxmlformats.org/wordprocessingml/2006/main" xmlns:w14="http://schemas.microsoft.com/office/word/2010/wordml" xmlns:w15="http://schemas.microsoft.com/office/word/2012/wordml" xmlns:w16cid="http://schemas.microsoft.com/office/word/2016/wordml/cid" xmlns:w16se="http://schemas.microsoft.com/office/word/2015/wordml/symex" xmlns:wpg="http://schemas.microsoft.com/office/word/2010/wordprocessingGroup" xmlns:wpi="http://schemas.microsoft.com/office/word/2010/wordprocessingInk" xmlns:wne="http://schemas.microsoft.com/office/word/2006/wordml" xmlns:wps="http://schemas.microsoft.com/office/word/2010/wordprocessingShape" mc:Ignorable="w14 w15 w16se w16cid wp14">
   <w:p>
     <w:pPr>
       <w:pStyle w:val="Header"/>
@@ -1825,7 +1877,7 @@
 </file>
 
 <file path=word/header6.xml><?xml version="1.0" encoding="utf-8"?>
-<w:hdr xmlns:wpc="http://schemas.microsoft.com/office/word/2010/wordprocessingCanvas" xmlns:cx="http://schemas.microsoft.com/office/drawing/2014/chartex" xmlns:cx1="http://schemas.microsoft.com/office/drawing/2015/9/8/chartex" xmlns:cx2="http://schemas.microsoft.com/office/drawing/2015/10/21/chartex" xmlns:cx3="http://schemas.microsoft.com/office/drawing/2016/5/9/chartex" xmlns:cx4="http://schemas.microsoft.com/office/drawing/2016/5/10/chartex" xmlns:cx5="http://schemas.microsoft.com/office/drawing/2016/5/11/chartex" xmlns:cx6="http://schemas.microsoft.com/office/drawing/2016/5/12/chartex" xmlns:cx7="http://schemas.microsoft.com/office/drawing/2016/5/13/chartex" xmlns:cx8="http://schemas.microsoft.com/office/drawing/2016/5/14/chartex" xmlns:mc="http://schemas.openxmlformats.org/markup-compatibility/2006" xmlns:o="urn:schemas-microsoft-com:office:office" xmlns:r="http://schemas.openxmlformats.org/officeDocument/2006/relationships" xmlns:m="http://schemas.openxmlformats.org/officeDocument/2006/math" xmlns:v="urn:schemas-microsoft-com:vml" xmlns:wp14="http://schemas.microsoft.com/office/word/2010/wordprocessingDrawing" xmlns:wp="http://schemas.openxmlformats.org/drawingml/2006/wordprocessingDrawing" xmlns:w10="urn:schemas-microsoft-com:office:word" xmlns:w="http://schemas.openxmlformats.org/wordprocessingml/2006/main" xmlns:w14="http://schemas.microsoft.com/office/word/2010/wordml" xmlns:w15="http://schemas.microsoft.com/office/word/2012/wordml" xmlns:w16se="http://schemas.microsoft.com/office/word/2015/wordml/symex" xmlns:wpg="http://schemas.microsoft.com/office/word/2010/wordprocessingGroup" xmlns:wpi="http://schemas.microsoft.com/office/word/2010/wordprocessingInk" xmlns:wne="http://schemas.microsoft.com/office/word/2006/wordml" xmlns:wps="http://schemas.microsoft.com/office/word/2010/wordprocessingShape" mc:Ignorable="w14 w15 w16se wp14">
+<w:hdr xmlns:wpc="http://schemas.microsoft.com/office/word/2010/wordprocessingCanvas" xmlns:cx="http://schemas.microsoft.com/office/drawing/2014/chartex" xmlns:cx1="http://schemas.microsoft.com/office/drawing/2015/9/8/chartex" xmlns:cx2="http://schemas.microsoft.com/office/drawing/2015/10/21/chartex" xmlns:cx3="http://schemas.microsoft.com/office/drawing/2016/5/9/chartex" xmlns:cx4="http://schemas.microsoft.com/office/drawing/2016/5/10/chartex" xmlns:cx5="http://schemas.microsoft.com/office/drawing/2016/5/11/chartex" xmlns:cx6="http://schemas.microsoft.com/office/drawing/2016/5/12/chartex" xmlns:cx7="http://schemas.microsoft.com/office/drawing/2016/5/13/chartex" xmlns:cx8="http://schemas.microsoft.com/office/drawing/2016/5/14/chartex" xmlns:mc="http://schemas.openxmlformats.org/markup-compatibility/2006" xmlns:aink="http://schemas.microsoft.com/office/drawing/2016/ink" xmlns:am3d="http://schemas.microsoft.com/office/drawing/2017/model3d" xmlns:o="urn:schemas-microsoft-com:office:office" xmlns:r="http://schemas.openxmlformats.org/officeDocument/2006/relationships" xmlns:m="http://schemas.openxmlformats.org/officeDocument/2006/math" xmlns:v="urn:schemas-microsoft-com:vml" xmlns:wp14="http://schemas.microsoft.com/office/word/2010/wordprocessingDrawing" xmlns:wp="http://schemas.openxmlformats.org/drawingml/2006/wordprocessingDrawing" xmlns:w10="urn:schemas-microsoft-com:office:word" xmlns:w="http://schemas.openxmlformats.org/wordprocessingml/2006/main" xmlns:w14="http://schemas.microsoft.com/office/word/2010/wordml" xmlns:w15="http://schemas.microsoft.com/office/word/2012/wordml" xmlns:w16cid="http://schemas.microsoft.com/office/word/2016/wordml/cid" xmlns:w16se="http://schemas.microsoft.com/office/word/2015/wordml/symex" xmlns:wpg="http://schemas.microsoft.com/office/word/2010/wordprocessingGroup" xmlns:wpi="http://schemas.microsoft.com/office/word/2010/wordprocessingInk" xmlns:wne="http://schemas.microsoft.com/office/word/2006/wordml" xmlns:wps="http://schemas.microsoft.com/office/word/2010/wordprocessingShape" mc:Ignorable="w14 w15 w16se w16cid wp14">
   <w:p>
     <w:pPr>
       <w:pStyle w:val="Header"/>
@@ -1835,7 +1887,7 @@
 </file>
 
 <file path=word/numbering.xml><?xml version="1.0" encoding="utf-8"?>
-<w:numbering xmlns:wpc="http://schemas.microsoft.com/office/word/2010/wordprocessingCanvas" xmlns:cx="http://schemas.microsoft.com/office/drawing/2014/chartex" xmlns:cx1="http://schemas.microsoft.com/office/drawing/2015/9/8/chartex" xmlns:cx2="http://schemas.microsoft.com/office/drawing/2015/10/21/chartex" xmlns:cx3="http://schemas.microsoft.com/office/drawing/2016/5/9/chartex" xmlns:cx4="http://schemas.microsoft.com/office/drawing/2016/5/10/chartex" xmlns:cx5="http://schemas.microsoft.com/office/drawing/2016/5/11/chartex" xmlns:cx6="http://schemas.microsoft.com/office/drawing/2016/5/12/chartex" xmlns:cx7="http://schemas.microsoft.com/office/drawing/2016/5/13/chartex" xmlns:cx8="http://schemas.microsoft.com/office/drawing/2016/5/14/chartex" xmlns:mc="http://schemas.openxmlformats.org/markup-compatibility/2006" xmlns:o="urn:schemas-microsoft-com:office:office" xmlns:r="http://schemas.openxmlformats.org/officeDocument/2006/relationships" xmlns:m="http://schemas.openxmlformats.org/officeDocument/2006/math" xmlns:v="urn:schemas-microsoft-com:vml" xmlns:wp14="http://schemas.microsoft.com/office/word/2010/wordprocessingDrawing" xmlns:wp="http://schemas.openxmlformats.org/drawingml/2006/wordprocessingDrawing" xmlns:w10="urn:schemas-microsoft-com:office:word" xmlns:w="http://schemas.openxmlformats.org/wordprocessingml/2006/main" xmlns:w14="http://schemas.microsoft.com/office/word/2010/wordml" xmlns:w15="http://schemas.microsoft.com/office/word/2012/wordml" xmlns:w16se="http://schemas.microsoft.com/office/word/2015/wordml/symex" xmlns:wpg="http://schemas.microsoft.com/office/word/2010/wordprocessingGroup" xmlns:wpi="http://schemas.microsoft.com/office/word/2010/wordprocessingInk" xmlns:wne="http://schemas.microsoft.com/office/word/2006/wordml" xmlns:wps="http://schemas.microsoft.com/office/word/2010/wordprocessingShape" mc:Ignorable="w14 w15 w16se wp14">
+<w:numbering xmlns:wpc="http://schemas.microsoft.com/office/word/2010/wordprocessingCanvas" xmlns:cx="http://schemas.microsoft.com/office/drawing/2014/chartex" xmlns:cx1="http://schemas.microsoft.com/office/drawing/2015/9/8/chartex" xmlns:cx2="http://schemas.microsoft.com/office/drawing/2015/10/21/chartex" xmlns:cx3="http://schemas.microsoft.com/office/drawing/2016/5/9/chartex" xmlns:cx4="http://schemas.microsoft.com/office/drawing/2016/5/10/chartex" xmlns:cx5="http://schemas.microsoft.com/office/drawing/2016/5/11/chartex" xmlns:cx6="http://schemas.microsoft.com/office/drawing/2016/5/12/chartex" xmlns:cx7="http://schemas.microsoft.com/office/drawing/2016/5/13/chartex" xmlns:cx8="http://schemas.microsoft.com/office/drawing/2016/5/14/chartex" xmlns:mc="http://schemas.openxmlformats.org/markup-compatibility/2006" xmlns:aink="http://schemas.microsoft.com/office/drawing/2016/ink" xmlns:am3d="http://schemas.microsoft.com/office/drawing/2017/model3d" xmlns:o="urn:schemas-microsoft-com:office:office" xmlns:r="http://schemas.openxmlformats.org/officeDocument/2006/relationships" xmlns:m="http://schemas.openxmlformats.org/officeDocument/2006/math" xmlns:v="urn:schemas-microsoft-com:vml" xmlns:wp14="http://schemas.microsoft.com/office/word/2010/wordprocessingDrawing" xmlns:wp="http://schemas.openxmlformats.org/drawingml/2006/wordprocessingDrawing" xmlns:w10="urn:schemas-microsoft-com:office:word" xmlns:w="http://schemas.openxmlformats.org/wordprocessingml/2006/main" xmlns:w14="http://schemas.microsoft.com/office/word/2010/wordml" xmlns:w15="http://schemas.microsoft.com/office/word/2012/wordml" xmlns:w16cid="http://schemas.microsoft.com/office/word/2016/wordml/cid" xmlns:w16se="http://schemas.microsoft.com/office/word/2015/wordml/symex" xmlns:wpg="http://schemas.microsoft.com/office/word/2010/wordprocessingGroup" xmlns:wpi="http://schemas.microsoft.com/office/word/2010/wordprocessingInk" xmlns:wne="http://schemas.microsoft.com/office/word/2006/wordml" xmlns:wps="http://schemas.microsoft.com/office/word/2010/wordprocessingShape" mc:Ignorable="w14 w15 w16se w16cid wp14">
   <w:numPicBullet w:numPicBulletId="0">
     <w:pict>
       <v:shapetype id="_x0000_t75" coordsize="21600,21600" o:spt="75" o:preferrelative="t" path="m@4@5l@4@11@9@11@9@5xe" filled="f" stroked="f">
@@ -1857,7 +1909,7 @@
         <v:path o:extrusionok="f" gradientshapeok="t" o:connecttype="rect"/>
         <o:lock v:ext="edit" aspectratio="t"/>
       </v:shapetype>
-      <v:shape id="_x0000_i1049" type="#_x0000_t75" style="width:20.25pt;height:20.25pt" o:bullet="t">
+      <v:shape id="_x0000_i1072" type="#_x0000_t75" style="width:20.4pt;height:20.4pt" o:bullet="t">
         <v:imagedata r:id="rId1" o:title="clip_image001"/>
       </v:shape>
     </w:pict>
@@ -4310,7 +4362,7 @@
 </file>
 
 <file path=word/styles.xml><?xml version="1.0" encoding="utf-8"?>
-<w:styles xmlns:mc="http://schemas.openxmlformats.org/markup-compatibility/2006" xmlns:r="http://schemas.openxmlformats.org/officeDocument/2006/relationships" xmlns:w="http://schemas.openxmlformats.org/wordprocessingml/2006/main" xmlns:w14="http://schemas.microsoft.com/office/word/2010/wordml" xmlns:w15="http://schemas.microsoft.com/office/word/2012/wordml" xmlns:w16se="http://schemas.microsoft.com/office/word/2015/wordml/symex" mc:Ignorable="w14 w15 w16se">
+<w:styles xmlns:mc="http://schemas.openxmlformats.org/markup-compatibility/2006" xmlns:r="http://schemas.openxmlformats.org/officeDocument/2006/relationships" xmlns:w="http://schemas.openxmlformats.org/wordprocessingml/2006/main" xmlns:w14="http://schemas.microsoft.com/office/word/2010/wordml" xmlns:w15="http://schemas.microsoft.com/office/word/2012/wordml" xmlns:w16cid="http://schemas.microsoft.com/office/word/2016/wordml/cid" xmlns:w16se="http://schemas.microsoft.com/office/word/2015/wordml/symex" mc:Ignorable="w14 w15 w16se w16cid">
   <w:docDefaults>
     <w:rPrDefault>
       <w:rPr>
@@ -4326,7 +4378,7 @@
       </w:pPr>
     </w:pPrDefault>
   </w:docDefaults>
-  <w:latentStyles w:defLockedState="0" w:defUIPriority="99" w:defSemiHidden="0" w:defUnhideWhenUsed="0" w:defQFormat="0" w:count="374">
+  <w:latentStyles w:defLockedState="0" w:defUIPriority="99" w:defSemiHidden="0" w:defUnhideWhenUsed="0" w:defQFormat="0" w:count="375">
     <w:lsdException w:name="Normal" w:uiPriority="0"/>
     <w:lsdException w:name="heading 1" w:uiPriority="9"/>
     <w:lsdException w:name="heading 2" w:semiHidden="1" w:uiPriority="9" w:unhideWhenUsed="1"/>
@@ -4432,6 +4484,7 @@
     <w:lsdException w:name="HTML Sample" w:semiHidden="1" w:unhideWhenUsed="1"/>
     <w:lsdException w:name="HTML Typewriter" w:semiHidden="1" w:unhideWhenUsed="1"/>
     <w:lsdException w:name="HTML Variable" w:semiHidden="1" w:unhideWhenUsed="1"/>
+    <w:lsdException w:name="Normal Table" w:semiHidden="1" w:unhideWhenUsed="1"/>
     <w:lsdException w:name="annotation subject" w:semiHidden="1" w:unhideWhenUsed="1"/>
     <w:lsdException w:name="No List" w:semiHidden="1" w:unhideWhenUsed="1"/>
     <w:lsdException w:name="Outline List 1" w:semiHidden="1" w:unhideWhenUsed="1"/>
@@ -4477,9 +4530,11 @@
     <w:lsdException w:name="Table Subtle 1" w:semiHidden="1" w:unhideWhenUsed="1"/>
     <w:lsdException w:name="Table Subtle 2" w:semiHidden="1" w:unhideWhenUsed="1"/>
     <w:lsdException w:name="Table Web 1" w:semiHidden="1" w:unhideWhenUsed="1"/>
+    <w:lsdException w:name="Table Web 2" w:semiHidden="1" w:unhideWhenUsed="1"/>
     <w:lsdException w:name="Table Web 3" w:semiHidden="1" w:unhideWhenUsed="1"/>
     <w:lsdException w:name="Balloon Text" w:semiHidden="1" w:unhideWhenUsed="1"/>
     <w:lsdException w:name="Table Grid" w:uiPriority="59"/>
+    <w:lsdException w:name="Table Theme" w:semiHidden="1" w:unhideWhenUsed="1"/>
     <w:lsdException w:name="Placeholder Text" w:semiHidden="1"/>
     <w:lsdException w:name="No Spacing" w:uiPriority="1"/>
     <w:lsdException w:name="Light Shading" w:uiPriority="60"/>
@@ -4698,6 +4753,7 @@
     <w:lsdException w:name="Mention" w:semiHidden="1" w:unhideWhenUsed="1"/>
     <w:lsdException w:name="Smart Hyperlink" w:semiHidden="1" w:unhideWhenUsed="1"/>
     <w:lsdException w:name="Hashtag" w:semiHidden="1" w:unhideWhenUsed="1"/>
+    <w:lsdException w:name="Unresolved Mention" w:semiHidden="1" w:unhideWhenUsed="1"/>
   </w:latentStyles>
   <w:style w:type="paragraph" w:default="1" w:styleId="Normal">
     <w:name w:val="Normal"/>
@@ -21133,7 +21189,7 @@
 </file>
 
 <file path=customXml/itemProps1.xml><?xml version="1.0" encoding="utf-8"?>
-<ds:datastoreItem xmlns:ds="http://schemas.openxmlformats.org/officeDocument/2006/customXml" ds:itemID="{ABBF7C98-B3BF-4C9C-9A65-28528EE9519F}">
+<ds:datastoreItem xmlns:ds="http://schemas.openxmlformats.org/officeDocument/2006/customXml" ds:itemID="{E3120E50-06A4-4820-A005-4A7DE9F144C6}">
   <ds:schemaRefs>
     <ds:schemaRef ds:uri="http://schemas.openxmlformats.org/officeDocument/2006/bibliography"/>
   </ds:schemaRefs>

</xml_diff>